<commit_message>
Almost done, dependency on Postman Performance tab
</commit_message>
<xml_diff>
--- a/__Report/Module 3  - Apply v2.docx
+++ b/__Report/Module 3  - Apply v2.docx
@@ -102,7 +102,7 @@
       <w:pPr>
         <w:pStyle w:val="Heading1"/>
       </w:pPr>
-      <w:bookmarkStart w:id="0" w:name="_Toc178867766"/>
+      <w:bookmarkStart w:id="0" w:name="_Toc178950729"/>
       <w:r>
         <w:lastRenderedPageBreak/>
         <w:t>Table of Contents</w:t>
@@ -149,7 +149,7 @@
           <w:r>
             <w:fldChar w:fldCharType="separate"/>
           </w:r>
-          <w:hyperlink w:anchor="_Toc178867766" w:history="1">
+          <w:hyperlink w:anchor="_Toc178950729" w:history="1">
             <w:r>
               <w:rPr>
                 <w:rStyle w:val="Hyperlink"/>
@@ -176,7 +176,7 @@
                 <w:noProof/>
                 <w:webHidden/>
               </w:rPr>
-              <w:instrText xml:space="preserve"> PAGEREF _Toc178867766 \h </w:instrText>
+              <w:instrText xml:space="preserve"> PAGEREF _Toc178950729 \h </w:instrText>
             </w:r>
             <w:r>
               <w:rPr>
@@ -221,7 +221,7 @@
               <w:lang w:eastAsia="en-GB"/>
             </w:rPr>
           </w:pPr>
-          <w:hyperlink w:anchor="_Toc178867767" w:history="1">
+          <w:hyperlink w:anchor="_Toc178950730" w:history="1">
             <w:r>
               <w:rPr>
                 <w:rStyle w:val="Hyperlink"/>
@@ -248,7 +248,7 @@
                 <w:noProof/>
                 <w:webHidden/>
               </w:rPr>
-              <w:instrText xml:space="preserve"> PAGEREF _Toc178867767 \h </w:instrText>
+              <w:instrText xml:space="preserve"> PAGEREF _Toc178950730 \h </w:instrText>
             </w:r>
             <w:r>
               <w:rPr>
@@ -293,7 +293,7 @@
               <w:lang w:eastAsia="en-GB"/>
             </w:rPr>
           </w:pPr>
-          <w:hyperlink w:anchor="_Toc178867768" w:history="1">
+          <w:hyperlink w:anchor="_Toc178950731" w:history="1">
             <w:r>
               <w:rPr>
                 <w:rStyle w:val="Hyperlink"/>
@@ -320,7 +320,7 @@
                 <w:noProof/>
                 <w:webHidden/>
               </w:rPr>
-              <w:instrText xml:space="preserve"> PAGEREF _Toc178867768 \h </w:instrText>
+              <w:instrText xml:space="preserve"> PAGEREF _Toc178950731 \h </w:instrText>
             </w:r>
             <w:r>
               <w:rPr>
@@ -365,7 +365,7 @@
               <w:lang w:eastAsia="en-GB"/>
             </w:rPr>
           </w:pPr>
-          <w:hyperlink w:anchor="_Toc178867769" w:history="1">
+          <w:hyperlink w:anchor="_Toc178950732" w:history="1">
             <w:r>
               <w:rPr>
                 <w:rStyle w:val="Hyperlink"/>
@@ -392,7 +392,7 @@
                 <w:noProof/>
                 <w:webHidden/>
               </w:rPr>
-              <w:instrText xml:space="preserve"> PAGEREF _Toc178867769 \h </w:instrText>
+              <w:instrText xml:space="preserve"> PAGEREF _Toc178950732 \h </w:instrText>
             </w:r>
             <w:r>
               <w:rPr>
@@ -437,7 +437,7 @@
               <w:lang w:eastAsia="en-GB"/>
             </w:rPr>
           </w:pPr>
-          <w:hyperlink w:anchor="_Toc178867770" w:history="1">
+          <w:hyperlink w:anchor="_Toc178950733" w:history="1">
             <w:r>
               <w:rPr>
                 <w:rStyle w:val="Hyperlink"/>
@@ -464,7 +464,7 @@
                 <w:noProof/>
                 <w:webHidden/>
               </w:rPr>
-              <w:instrText xml:space="preserve"> PAGEREF _Toc178867770 \h </w:instrText>
+              <w:instrText xml:space="preserve"> PAGEREF _Toc178950733 \h </w:instrText>
             </w:r>
             <w:r>
               <w:rPr>
@@ -509,7 +509,7 @@
               <w:lang w:eastAsia="en-GB"/>
             </w:rPr>
           </w:pPr>
-          <w:hyperlink w:anchor="_Toc178867771" w:history="1">
+          <w:hyperlink w:anchor="_Toc178950734" w:history="1">
             <w:r>
               <w:rPr>
                 <w:rStyle w:val="Hyperlink"/>
@@ -536,7 +536,7 @@
                 <w:noProof/>
                 <w:webHidden/>
               </w:rPr>
-              <w:instrText xml:space="preserve"> PAGEREF _Toc178867771 \h </w:instrText>
+              <w:instrText xml:space="preserve"> PAGEREF _Toc178950734 \h </w:instrText>
             </w:r>
             <w:r>
               <w:rPr>
@@ -581,7 +581,7 @@
               <w:lang w:eastAsia="en-GB"/>
             </w:rPr>
           </w:pPr>
-          <w:hyperlink w:anchor="_Toc178867772" w:history="1">
+          <w:hyperlink w:anchor="_Toc178950735" w:history="1">
             <w:r>
               <w:rPr>
                 <w:rStyle w:val="Hyperlink"/>
@@ -608,7 +608,7 @@
                 <w:noProof/>
                 <w:webHidden/>
               </w:rPr>
-              <w:instrText xml:space="preserve"> PAGEREF _Toc178867772 \h </w:instrText>
+              <w:instrText xml:space="preserve"> PAGEREF _Toc178950735 \h </w:instrText>
             </w:r>
             <w:r>
               <w:rPr>
@@ -653,7 +653,7 @@
               <w:lang w:eastAsia="en-GB"/>
             </w:rPr>
           </w:pPr>
-          <w:hyperlink w:anchor="_Toc178867773" w:history="1">
+          <w:hyperlink w:anchor="_Toc178950736" w:history="1">
             <w:r>
               <w:rPr>
                 <w:rStyle w:val="Hyperlink"/>
@@ -680,7 +680,7 @@
                 <w:noProof/>
                 <w:webHidden/>
               </w:rPr>
-              <w:instrText xml:space="preserve"> PAGEREF _Toc178867773 \h </w:instrText>
+              <w:instrText xml:space="preserve"> PAGEREF _Toc178950736 \h </w:instrText>
             </w:r>
             <w:r>
               <w:rPr>
@@ -725,7 +725,7 @@
               <w:lang w:eastAsia="en-GB"/>
             </w:rPr>
           </w:pPr>
-          <w:hyperlink w:anchor="_Toc178867774" w:history="1">
+          <w:hyperlink w:anchor="_Toc178950737" w:history="1">
             <w:r>
               <w:rPr>
                 <w:rStyle w:val="Hyperlink"/>
@@ -752,7 +752,7 @@
                 <w:noProof/>
                 <w:webHidden/>
               </w:rPr>
-              <w:instrText xml:space="preserve"> PAGEREF _Toc178867774 \h </w:instrText>
+              <w:instrText xml:space="preserve"> PAGEREF _Toc178950737 \h </w:instrText>
             </w:r>
             <w:r>
               <w:rPr>
@@ -797,7 +797,7 @@
               <w:lang w:eastAsia="en-GB"/>
             </w:rPr>
           </w:pPr>
-          <w:hyperlink w:anchor="_Toc178867775" w:history="1">
+          <w:hyperlink w:anchor="_Toc178950738" w:history="1">
             <w:r>
               <w:rPr>
                 <w:rStyle w:val="Hyperlink"/>
@@ -824,7 +824,7 @@
                 <w:noProof/>
                 <w:webHidden/>
               </w:rPr>
-              <w:instrText xml:space="preserve"> PAGEREF _Toc178867775 \h </w:instrText>
+              <w:instrText xml:space="preserve"> PAGEREF _Toc178950738 \h </w:instrText>
             </w:r>
             <w:r>
               <w:rPr>
@@ -869,7 +869,7 @@
               <w:lang w:eastAsia="en-GB"/>
             </w:rPr>
           </w:pPr>
-          <w:hyperlink w:anchor="_Toc178867776" w:history="1">
+          <w:hyperlink w:anchor="_Toc178950739" w:history="1">
             <w:r>
               <w:rPr>
                 <w:rStyle w:val="Hyperlink"/>
@@ -896,7 +896,7 @@
                 <w:noProof/>
                 <w:webHidden/>
               </w:rPr>
-              <w:instrText xml:space="preserve"> PAGEREF _Toc178867776 \h </w:instrText>
+              <w:instrText xml:space="preserve"> PAGEREF _Toc178950739 \h </w:instrText>
             </w:r>
             <w:r>
               <w:rPr>
@@ -941,7 +941,7 @@
               <w:lang w:eastAsia="en-GB"/>
             </w:rPr>
           </w:pPr>
-          <w:hyperlink w:anchor="_Toc178867777" w:history="1">
+          <w:hyperlink w:anchor="_Toc178950740" w:history="1">
             <w:r>
               <w:rPr>
                 <w:rStyle w:val="Hyperlink"/>
@@ -968,7 +968,7 @@
                 <w:noProof/>
                 <w:webHidden/>
               </w:rPr>
-              <w:instrText xml:space="preserve"> PAGEREF _Toc178867777 \h </w:instrText>
+              <w:instrText xml:space="preserve"> PAGEREF _Toc178950740 \h </w:instrText>
             </w:r>
             <w:r>
               <w:rPr>
@@ -1013,7 +1013,7 @@
               <w:lang w:eastAsia="en-GB"/>
             </w:rPr>
           </w:pPr>
-          <w:hyperlink w:anchor="_Toc178867778" w:history="1">
+          <w:hyperlink w:anchor="_Toc178950741" w:history="1">
             <w:r>
               <w:rPr>
                 <w:rStyle w:val="Hyperlink"/>
@@ -1040,7 +1040,7 @@
                 <w:noProof/>
                 <w:webHidden/>
               </w:rPr>
-              <w:instrText xml:space="preserve"> PAGEREF _Toc178867778 \h </w:instrText>
+              <w:instrText xml:space="preserve"> PAGEREF _Toc178950741 \h </w:instrText>
             </w:r>
             <w:r>
               <w:rPr>
@@ -1085,7 +1085,7 @@
               <w:lang w:eastAsia="en-GB"/>
             </w:rPr>
           </w:pPr>
-          <w:hyperlink w:anchor="_Toc178867779" w:history="1">
+          <w:hyperlink w:anchor="_Toc178950742" w:history="1">
             <w:r>
               <w:rPr>
                 <w:rStyle w:val="Hyperlink"/>
@@ -1112,7 +1112,7 @@
                 <w:noProof/>
                 <w:webHidden/>
               </w:rPr>
-              <w:instrText xml:space="preserve"> PAGEREF _Toc178867779 \h </w:instrText>
+              <w:instrText xml:space="preserve"> PAGEREF _Toc178950742 \h </w:instrText>
             </w:r>
             <w:r>
               <w:rPr>
@@ -1157,7 +1157,7 @@
               <w:lang w:eastAsia="en-GB"/>
             </w:rPr>
           </w:pPr>
-          <w:hyperlink w:anchor="_Toc178867780" w:history="1">
+          <w:hyperlink w:anchor="_Toc178950743" w:history="1">
             <w:r>
               <w:rPr>
                 <w:rStyle w:val="Hyperlink"/>
@@ -1184,7 +1184,7 @@
                 <w:noProof/>
                 <w:webHidden/>
               </w:rPr>
-              <w:instrText xml:space="preserve"> PAGEREF _Toc178867780 \h </w:instrText>
+              <w:instrText xml:space="preserve"> PAGEREF _Toc178950743 \h </w:instrText>
             </w:r>
             <w:r>
               <w:rPr>
@@ -1229,7 +1229,7 @@
               <w:lang w:eastAsia="en-GB"/>
             </w:rPr>
           </w:pPr>
-          <w:hyperlink w:anchor="_Toc178867781" w:history="1">
+          <w:hyperlink w:anchor="_Toc178950744" w:history="1">
             <w:r>
               <w:rPr>
                 <w:rStyle w:val="Hyperlink"/>
@@ -1256,7 +1256,7 @@
                 <w:noProof/>
                 <w:webHidden/>
               </w:rPr>
-              <w:instrText xml:space="preserve"> PAGEREF _Toc178867781 \h </w:instrText>
+              <w:instrText xml:space="preserve"> PAGEREF _Toc178950744 \h </w:instrText>
             </w:r>
             <w:r>
               <w:rPr>
@@ -1301,13 +1301,13 @@
               <w:lang w:eastAsia="en-GB"/>
             </w:rPr>
           </w:pPr>
-          <w:hyperlink w:anchor="_Toc178867782" w:history="1">
+          <w:hyperlink w:anchor="_Toc178950745" w:history="1">
             <w:r>
               <w:rPr>
                 <w:rStyle w:val="Hyperlink"/>
                 <w:noProof/>
               </w:rPr>
-              <w:t>Security Testing (Penetration)</w:t>
+              <w:t>Load Testing</w:t>
             </w:r>
             <w:r>
               <w:rPr>
@@ -1328,7 +1328,7 @@
                 <w:noProof/>
                 <w:webHidden/>
               </w:rPr>
-              <w:instrText xml:space="preserve"> PAGEREF _Toc178867782 \h </w:instrText>
+              <w:instrText xml:space="preserve"> PAGEREF _Toc178950745 \h </w:instrText>
             </w:r>
             <w:r>
               <w:rPr>
@@ -1348,7 +1348,79 @@
                 <w:noProof/>
                 <w:webHidden/>
               </w:rPr>
-              <w:t>25</w:t>
+              <w:t>28</w:t>
+            </w:r>
+            <w:r>
+              <w:rPr>
+                <w:noProof/>
+                <w:webHidden/>
+              </w:rPr>
+              <w:fldChar w:fldCharType="end"/>
+            </w:r>
+          </w:hyperlink>
+        </w:p>
+        <w:p>
+          <w:pPr>
+            <w:pStyle w:val="TOC3"/>
+            <w:tabs>
+              <w:tab w:val="right" w:leader="dot" w:pos="10456"/>
+            </w:tabs>
+            <w:rPr>
+              <w:rFonts w:eastAsiaTheme="minorEastAsia"/>
+              <w:noProof/>
+              <w:sz w:val="24"/>
+              <w:szCs w:val="24"/>
+              <w:lang w:eastAsia="en-GB"/>
+            </w:rPr>
+          </w:pPr>
+          <w:hyperlink w:anchor="_Toc178950746" w:history="1">
+            <w:r>
+              <w:rPr>
+                <w:rStyle w:val="Hyperlink"/>
+                <w:noProof/>
+              </w:rPr>
+              <w:t>Security Testing (Penetration)</w:t>
+            </w:r>
+            <w:r>
+              <w:rPr>
+                <w:noProof/>
+                <w:webHidden/>
+              </w:rPr>
+              <w:tab/>
+            </w:r>
+            <w:r>
+              <w:rPr>
+                <w:noProof/>
+                <w:webHidden/>
+              </w:rPr>
+              <w:fldChar w:fldCharType="begin"/>
+            </w:r>
+            <w:r>
+              <w:rPr>
+                <w:noProof/>
+                <w:webHidden/>
+              </w:rPr>
+              <w:instrText xml:space="preserve"> PAGEREF _Toc178950746 \h </w:instrText>
+            </w:r>
+            <w:r>
+              <w:rPr>
+                <w:noProof/>
+                <w:webHidden/>
+              </w:rPr>
+            </w:r>
+            <w:r>
+              <w:rPr>
+                <w:noProof/>
+                <w:webHidden/>
+              </w:rPr>
+              <w:fldChar w:fldCharType="separate"/>
+            </w:r>
+            <w:r>
+              <w:rPr>
+                <w:noProof/>
+                <w:webHidden/>
+              </w:rPr>
+              <w:t>29</w:t>
             </w:r>
             <w:r>
               <w:rPr>
@@ -1373,7 +1445,7 @@
               <w:lang w:eastAsia="en-GB"/>
             </w:rPr>
           </w:pPr>
-          <w:hyperlink w:anchor="_Toc178867783" w:history="1">
+          <w:hyperlink w:anchor="_Toc178950747" w:history="1">
             <w:r>
               <w:rPr>
                 <w:rStyle w:val="Hyperlink"/>
@@ -1400,7 +1472,7 @@
                 <w:noProof/>
                 <w:webHidden/>
               </w:rPr>
-              <w:instrText xml:space="preserve"> PAGEREF _Toc178867783 \h </w:instrText>
+              <w:instrText xml:space="preserve"> PAGEREF _Toc178950747 \h </w:instrText>
             </w:r>
             <w:r>
               <w:rPr>
@@ -1420,7 +1492,7 @@
                 <w:noProof/>
                 <w:webHidden/>
               </w:rPr>
-              <w:t>26</w:t>
+              <w:t>30</w:t>
             </w:r>
             <w:r>
               <w:rPr>
@@ -1445,7 +1517,7 @@
               <w:lang w:eastAsia="en-GB"/>
             </w:rPr>
           </w:pPr>
-          <w:hyperlink w:anchor="_Toc178867784" w:history="1">
+          <w:hyperlink w:anchor="_Toc178950748" w:history="1">
             <w:r>
               <w:rPr>
                 <w:rStyle w:val="Hyperlink"/>
@@ -1472,7 +1544,7 @@
                 <w:noProof/>
                 <w:webHidden/>
               </w:rPr>
-              <w:instrText xml:space="preserve"> PAGEREF _Toc178867784 \h </w:instrText>
+              <w:instrText xml:space="preserve"> PAGEREF _Toc178950748 \h </w:instrText>
             </w:r>
             <w:r>
               <w:rPr>
@@ -1492,7 +1564,7 @@
                 <w:noProof/>
                 <w:webHidden/>
               </w:rPr>
-              <w:t>27</w:t>
+              <w:t>31</w:t>
             </w:r>
             <w:r>
               <w:rPr>
@@ -1517,7 +1589,7 @@
               <w:lang w:eastAsia="en-GB"/>
             </w:rPr>
           </w:pPr>
-          <w:hyperlink w:anchor="_Toc178867785" w:history="1">
+          <w:hyperlink w:anchor="_Toc178950749" w:history="1">
             <w:r>
               <w:rPr>
                 <w:rStyle w:val="Hyperlink"/>
@@ -1544,7 +1616,7 @@
                 <w:noProof/>
                 <w:webHidden/>
               </w:rPr>
-              <w:instrText xml:space="preserve"> PAGEREF _Toc178867785 \h </w:instrText>
+              <w:instrText xml:space="preserve"> PAGEREF _Toc178950749 \h </w:instrText>
             </w:r>
             <w:r>
               <w:rPr>
@@ -1564,7 +1636,7 @@
                 <w:noProof/>
                 <w:webHidden/>
               </w:rPr>
-              <w:t>29</w:t>
+              <w:t>33</w:t>
             </w:r>
             <w:r>
               <w:rPr>
@@ -1599,7 +1671,7 @@
       <w:pPr>
         <w:pStyle w:val="Heading1"/>
       </w:pPr>
-      <w:bookmarkStart w:id="1" w:name="_Toc178867767"/>
+      <w:bookmarkStart w:id="1" w:name="_Toc178950730"/>
       <w:r>
         <w:lastRenderedPageBreak/>
         <w:t>Table of Figures</w:t>
@@ -1629,7 +1701,7 @@
       <w:r>
         <w:fldChar w:fldCharType="separate"/>
       </w:r>
-      <w:hyperlink w:anchor="_Toc178867738" w:history="1">
+      <w:hyperlink w:anchor="_Toc178950699" w:history="1">
         <w:r>
           <w:rPr>
             <w:rStyle w:val="Hyperlink"/>
@@ -1656,7 +1728,7 @@
             <w:noProof/>
             <w:webHidden/>
           </w:rPr>
-          <w:instrText xml:space="preserve"> PAGEREF _Toc178867738 \h </w:instrText>
+          <w:instrText xml:space="preserve"> PAGEREF _Toc178950699 \h </w:instrText>
         </w:r>
         <w:r>
           <w:rPr>
@@ -1701,7 +1773,7 @@
           <w:lang w:eastAsia="en-GB"/>
         </w:rPr>
       </w:pPr>
-      <w:hyperlink w:anchor="_Toc178867739" w:history="1">
+      <w:hyperlink w:anchor="_Toc178950700" w:history="1">
         <w:r>
           <w:rPr>
             <w:rStyle w:val="Hyperlink"/>
@@ -1728,7 +1800,7 @@
             <w:noProof/>
             <w:webHidden/>
           </w:rPr>
-          <w:instrText xml:space="preserve"> PAGEREF _Toc178867739 \h </w:instrText>
+          <w:instrText xml:space="preserve"> PAGEREF _Toc178950700 \h </w:instrText>
         </w:r>
         <w:r>
           <w:rPr>
@@ -1773,7 +1845,7 @@
           <w:lang w:eastAsia="en-GB"/>
         </w:rPr>
       </w:pPr>
-      <w:hyperlink w:anchor="_Toc178867740" w:history="1">
+      <w:hyperlink w:anchor="_Toc178950701" w:history="1">
         <w:r>
           <w:rPr>
             <w:rStyle w:val="Hyperlink"/>
@@ -1800,7 +1872,7 @@
             <w:noProof/>
             <w:webHidden/>
           </w:rPr>
-          <w:instrText xml:space="preserve"> PAGEREF _Toc178867740 \h </w:instrText>
+          <w:instrText xml:space="preserve"> PAGEREF _Toc178950701 \h </w:instrText>
         </w:r>
         <w:r>
           <w:rPr>
@@ -1845,7 +1917,7 @@
           <w:lang w:eastAsia="en-GB"/>
         </w:rPr>
       </w:pPr>
-      <w:hyperlink w:anchor="_Toc178867741" w:history="1">
+      <w:hyperlink w:anchor="_Toc178950702" w:history="1">
         <w:r>
           <w:rPr>
             <w:rStyle w:val="Hyperlink"/>
@@ -1872,7 +1944,7 @@
             <w:noProof/>
             <w:webHidden/>
           </w:rPr>
-          <w:instrText xml:space="preserve"> PAGEREF _Toc178867741 \h </w:instrText>
+          <w:instrText xml:space="preserve"> PAGEREF _Toc178950702 \h </w:instrText>
         </w:r>
         <w:r>
           <w:rPr>
@@ -1917,7 +1989,7 @@
           <w:lang w:eastAsia="en-GB"/>
         </w:rPr>
       </w:pPr>
-      <w:hyperlink w:anchor="_Toc178867742" w:history="1">
+      <w:hyperlink w:anchor="_Toc178950703" w:history="1">
         <w:r>
           <w:rPr>
             <w:rStyle w:val="Hyperlink"/>
@@ -1944,7 +2016,7 @@
             <w:noProof/>
             <w:webHidden/>
           </w:rPr>
-          <w:instrText xml:space="preserve"> PAGEREF _Toc178867742 \h </w:instrText>
+          <w:instrText xml:space="preserve"> PAGEREF _Toc178950703 \h </w:instrText>
         </w:r>
         <w:r>
           <w:rPr>
@@ -1989,7 +2061,7 @@
           <w:lang w:eastAsia="en-GB"/>
         </w:rPr>
       </w:pPr>
-      <w:hyperlink w:anchor="_Toc178867743" w:history="1">
+      <w:hyperlink w:anchor="_Toc178950704" w:history="1">
         <w:r>
           <w:rPr>
             <w:rStyle w:val="Hyperlink"/>
@@ -2016,7 +2088,7 @@
             <w:noProof/>
             <w:webHidden/>
           </w:rPr>
-          <w:instrText xml:space="preserve"> PAGEREF _Toc178867743 \h </w:instrText>
+          <w:instrText xml:space="preserve"> PAGEREF _Toc178950704 \h </w:instrText>
         </w:r>
         <w:r>
           <w:rPr>
@@ -2061,7 +2133,7 @@
           <w:lang w:eastAsia="en-GB"/>
         </w:rPr>
       </w:pPr>
-      <w:hyperlink w:anchor="_Toc178867744" w:history="1">
+      <w:hyperlink w:anchor="_Toc178950705" w:history="1">
         <w:r>
           <w:rPr>
             <w:rStyle w:val="Hyperlink"/>
@@ -2088,7 +2160,7 @@
             <w:noProof/>
             <w:webHidden/>
           </w:rPr>
-          <w:instrText xml:space="preserve"> PAGEREF _Toc178867744 \h </w:instrText>
+          <w:instrText xml:space="preserve"> PAGEREF _Toc178950705 \h </w:instrText>
         </w:r>
         <w:r>
           <w:rPr>
@@ -2133,7 +2205,7 @@
           <w:lang w:eastAsia="en-GB"/>
         </w:rPr>
       </w:pPr>
-      <w:hyperlink w:anchor="_Toc178867745" w:history="1">
+      <w:hyperlink w:anchor="_Toc178950706" w:history="1">
         <w:r>
           <w:rPr>
             <w:rStyle w:val="Hyperlink"/>
@@ -2160,7 +2232,7 @@
             <w:noProof/>
             <w:webHidden/>
           </w:rPr>
-          <w:instrText xml:space="preserve"> PAGEREF _Toc178867745 \h </w:instrText>
+          <w:instrText xml:space="preserve"> PAGEREF _Toc178950706 \h </w:instrText>
         </w:r>
         <w:r>
           <w:rPr>
@@ -2205,7 +2277,7 @@
           <w:lang w:eastAsia="en-GB"/>
         </w:rPr>
       </w:pPr>
-      <w:hyperlink w:anchor="_Toc178867746" w:history="1">
+      <w:hyperlink w:anchor="_Toc178950707" w:history="1">
         <w:r>
           <w:rPr>
             <w:rStyle w:val="Hyperlink"/>
@@ -2232,7 +2304,7 @@
             <w:noProof/>
             <w:webHidden/>
           </w:rPr>
-          <w:instrText xml:space="preserve"> PAGEREF _Toc178867746 \h </w:instrText>
+          <w:instrText xml:space="preserve"> PAGEREF _Toc178950707 \h </w:instrText>
         </w:r>
         <w:r>
           <w:rPr>
@@ -2277,7 +2349,7 @@
           <w:lang w:eastAsia="en-GB"/>
         </w:rPr>
       </w:pPr>
-      <w:hyperlink w:anchor="_Toc178867747" w:history="1">
+      <w:hyperlink w:anchor="_Toc178950708" w:history="1">
         <w:r>
           <w:rPr>
             <w:rStyle w:val="Hyperlink"/>
@@ -2304,7 +2376,7 @@
             <w:noProof/>
             <w:webHidden/>
           </w:rPr>
-          <w:instrText xml:space="preserve"> PAGEREF _Toc178867747 \h </w:instrText>
+          <w:instrText xml:space="preserve"> PAGEREF _Toc178950708 \h </w:instrText>
         </w:r>
         <w:r>
           <w:rPr>
@@ -2349,7 +2421,7 @@
           <w:lang w:eastAsia="en-GB"/>
         </w:rPr>
       </w:pPr>
-      <w:hyperlink w:anchor="_Toc178867748" w:history="1">
+      <w:hyperlink w:anchor="_Toc178950709" w:history="1">
         <w:r>
           <w:rPr>
             <w:rStyle w:val="Hyperlink"/>
@@ -2376,7 +2448,7 @@
             <w:noProof/>
             <w:webHidden/>
           </w:rPr>
-          <w:instrText xml:space="preserve"> PAGEREF _Toc178867748 \h </w:instrText>
+          <w:instrText xml:space="preserve"> PAGEREF _Toc178950709 \h </w:instrText>
         </w:r>
         <w:r>
           <w:rPr>
@@ -2421,7 +2493,7 @@
           <w:lang w:eastAsia="en-GB"/>
         </w:rPr>
       </w:pPr>
-      <w:hyperlink w:anchor="_Toc178867749" w:history="1">
+      <w:hyperlink w:anchor="_Toc178950710" w:history="1">
         <w:r>
           <w:rPr>
             <w:rStyle w:val="Hyperlink"/>
@@ -2448,7 +2520,7 @@
             <w:noProof/>
             <w:webHidden/>
           </w:rPr>
-          <w:instrText xml:space="preserve"> PAGEREF _Toc178867749 \h </w:instrText>
+          <w:instrText xml:space="preserve"> PAGEREF _Toc178950710 \h </w:instrText>
         </w:r>
         <w:r>
           <w:rPr>
@@ -2493,7 +2565,7 @@
           <w:lang w:eastAsia="en-GB"/>
         </w:rPr>
       </w:pPr>
-      <w:hyperlink w:anchor="_Toc178867750" w:history="1">
+      <w:hyperlink w:anchor="_Toc178950711" w:history="1">
         <w:r>
           <w:rPr>
             <w:rStyle w:val="Hyperlink"/>
@@ -2520,7 +2592,7 @@
             <w:noProof/>
             <w:webHidden/>
           </w:rPr>
-          <w:instrText xml:space="preserve"> PAGEREF _Toc178867750 \h </w:instrText>
+          <w:instrText xml:space="preserve"> PAGEREF _Toc178950711 \h </w:instrText>
         </w:r>
         <w:r>
           <w:rPr>
@@ -2565,7 +2637,7 @@
           <w:lang w:eastAsia="en-GB"/>
         </w:rPr>
       </w:pPr>
-      <w:hyperlink w:anchor="_Toc178867751" w:history="1">
+      <w:hyperlink w:anchor="_Toc178950712" w:history="1">
         <w:r>
           <w:rPr>
             <w:rStyle w:val="Hyperlink"/>
@@ -2592,7 +2664,7 @@
             <w:noProof/>
             <w:webHidden/>
           </w:rPr>
-          <w:instrText xml:space="preserve"> PAGEREF _Toc178867751 \h </w:instrText>
+          <w:instrText xml:space="preserve"> PAGEREF _Toc178950712 \h </w:instrText>
         </w:r>
         <w:r>
           <w:rPr>
@@ -2637,7 +2709,7 @@
           <w:lang w:eastAsia="en-GB"/>
         </w:rPr>
       </w:pPr>
-      <w:hyperlink w:anchor="_Toc178867752" w:history="1">
+      <w:hyperlink w:anchor="_Toc178950713" w:history="1">
         <w:r>
           <w:rPr>
             <w:rStyle w:val="Hyperlink"/>
@@ -2664,7 +2736,7 @@
             <w:noProof/>
             <w:webHidden/>
           </w:rPr>
-          <w:instrText xml:space="preserve"> PAGEREF _Toc178867752 \h </w:instrText>
+          <w:instrText xml:space="preserve"> PAGEREF _Toc178950713 \h </w:instrText>
         </w:r>
         <w:r>
           <w:rPr>
@@ -2709,7 +2781,7 @@
           <w:lang w:eastAsia="en-GB"/>
         </w:rPr>
       </w:pPr>
-      <w:hyperlink w:anchor="_Toc178867753" w:history="1">
+      <w:hyperlink w:anchor="_Toc178950714" w:history="1">
         <w:r>
           <w:rPr>
             <w:rStyle w:val="Hyperlink"/>
@@ -2736,7 +2808,7 @@
             <w:noProof/>
             <w:webHidden/>
           </w:rPr>
-          <w:instrText xml:space="preserve"> PAGEREF _Toc178867753 \h </w:instrText>
+          <w:instrText xml:space="preserve"> PAGEREF _Toc178950714 \h </w:instrText>
         </w:r>
         <w:r>
           <w:rPr>
@@ -2781,7 +2853,7 @@
           <w:lang w:eastAsia="en-GB"/>
         </w:rPr>
       </w:pPr>
-      <w:hyperlink w:anchor="_Toc178867754" w:history="1">
+      <w:hyperlink w:anchor="_Toc178950715" w:history="1">
         <w:r>
           <w:rPr>
             <w:rStyle w:val="Hyperlink"/>
@@ -2808,7 +2880,7 @@
             <w:noProof/>
             <w:webHidden/>
           </w:rPr>
-          <w:instrText xml:space="preserve"> PAGEREF _Toc178867754 \h </w:instrText>
+          <w:instrText xml:space="preserve"> PAGEREF _Toc178950715 \h </w:instrText>
         </w:r>
         <w:r>
           <w:rPr>
@@ -2853,7 +2925,7 @@
           <w:lang w:eastAsia="en-GB"/>
         </w:rPr>
       </w:pPr>
-      <w:hyperlink w:anchor="_Toc178867755" w:history="1">
+      <w:hyperlink w:anchor="_Toc178950716" w:history="1">
         <w:r>
           <w:rPr>
             <w:rStyle w:val="Hyperlink"/>
@@ -2880,7 +2952,7 @@
             <w:noProof/>
             <w:webHidden/>
           </w:rPr>
-          <w:instrText xml:space="preserve"> PAGEREF _Toc178867755 \h </w:instrText>
+          <w:instrText xml:space="preserve"> PAGEREF _Toc178950716 \h </w:instrText>
         </w:r>
         <w:r>
           <w:rPr>
@@ -2925,7 +2997,7 @@
           <w:lang w:eastAsia="en-GB"/>
         </w:rPr>
       </w:pPr>
-      <w:hyperlink w:anchor="_Toc178867756" w:history="1">
+      <w:hyperlink w:anchor="_Toc178950717" w:history="1">
         <w:r>
           <w:rPr>
             <w:rStyle w:val="Hyperlink"/>
@@ -2952,7 +3024,79 @@
             <w:noProof/>
             <w:webHidden/>
           </w:rPr>
-          <w:instrText xml:space="preserve"> PAGEREF _Toc178867756 \h </w:instrText>
+          <w:instrText xml:space="preserve"> PAGEREF _Toc178950717 \h </w:instrText>
+        </w:r>
+        <w:r>
+          <w:rPr>
+            <w:noProof/>
+            <w:webHidden/>
+          </w:rPr>
+        </w:r>
+        <w:r>
+          <w:rPr>
+            <w:noProof/>
+            <w:webHidden/>
+          </w:rPr>
+          <w:fldChar w:fldCharType="separate"/>
+        </w:r>
+        <w:r>
+          <w:rPr>
+            <w:noProof/>
+            <w:webHidden/>
+          </w:rPr>
+          <w:t>18</w:t>
+        </w:r>
+        <w:r>
+          <w:rPr>
+            <w:noProof/>
+            <w:webHidden/>
+          </w:rPr>
+          <w:fldChar w:fldCharType="end"/>
+        </w:r>
+      </w:hyperlink>
+    </w:p>
+    <w:p>
+      <w:pPr>
+        <w:pStyle w:val="TableofFigures"/>
+        <w:tabs>
+          <w:tab w:val="right" w:leader="dot" w:pos="10456"/>
+        </w:tabs>
+        <w:rPr>
+          <w:rFonts w:eastAsiaTheme="minorEastAsia"/>
+          <w:noProof/>
+          <w:sz w:val="24"/>
+          <w:szCs w:val="24"/>
+          <w:lang w:eastAsia="en-GB"/>
+        </w:rPr>
+      </w:pPr>
+      <w:hyperlink w:anchor="_Toc178950718" w:history="1">
+        <w:r>
+          <w:rPr>
+            <w:rStyle w:val="Hyperlink"/>
+            <w:noProof/>
+          </w:rPr>
+          <w:t>Figure 20 - Postman Test code in practice (with sensitive information redacted)</w:t>
+        </w:r>
+        <w:r>
+          <w:rPr>
+            <w:noProof/>
+            <w:webHidden/>
+          </w:rPr>
+          <w:tab/>
+        </w:r>
+        <w:r>
+          <w:rPr>
+            <w:noProof/>
+            <w:webHidden/>
+          </w:rPr>
+          <w:fldChar w:fldCharType="begin"/>
+        </w:r>
+        <w:r>
+          <w:rPr>
+            <w:noProof/>
+            <w:webHidden/>
+          </w:rPr>
+          <w:instrText xml:space="preserve"> PAGEREF _Toc178950718 \h </w:instrText>
         </w:r>
         <w:r>
           <w:rPr>
@@ -2997,13 +3141,13 @@
           <w:lang w:eastAsia="en-GB"/>
         </w:rPr>
       </w:pPr>
-      <w:hyperlink w:anchor="_Toc178867757" w:history="1">
+      <w:hyperlink w:anchor="_Toc178950719" w:history="1">
         <w:r>
           <w:rPr>
             <w:rStyle w:val="Hyperlink"/>
             <w:noProof/>
           </w:rPr>
-          <w:t>Figure 20 - Postman Test code in practice (with sensitive information redacted)</w:t>
+          <w:t>Figure 21 - Results for System Test Case 1</w:t>
         </w:r>
         <w:r>
           <w:rPr>
@@ -3024,7 +3168,7 @@
             <w:noProof/>
             <w:webHidden/>
           </w:rPr>
-          <w:instrText xml:space="preserve"> PAGEREF _Toc178867757 \h </w:instrText>
+          <w:instrText xml:space="preserve"> PAGEREF _Toc178950719 \h </w:instrText>
         </w:r>
         <w:r>
           <w:rPr>
@@ -3069,13 +3213,13 @@
           <w:lang w:eastAsia="en-GB"/>
         </w:rPr>
       </w:pPr>
-      <w:hyperlink w:anchor="_Toc178867758" w:history="1">
+      <w:hyperlink w:anchor="_Toc178950720" w:history="1">
         <w:r>
           <w:rPr>
             <w:rStyle w:val="Hyperlink"/>
             <w:noProof/>
           </w:rPr>
-          <w:t>Figure 21 - Results for System Test Case 1</w:t>
+          <w:t>Figure 22 - Results for System Test Case 2</w:t>
         </w:r>
         <w:r>
           <w:rPr>
@@ -3096,7 +3240,7 @@
             <w:noProof/>
             <w:webHidden/>
           </w:rPr>
-          <w:instrText xml:space="preserve"> PAGEREF _Toc178867758 \h </w:instrText>
+          <w:instrText xml:space="preserve"> PAGEREF _Toc178950720 \h </w:instrText>
         </w:r>
         <w:r>
           <w:rPr>
@@ -3141,13 +3285,13 @@
           <w:lang w:eastAsia="en-GB"/>
         </w:rPr>
       </w:pPr>
-      <w:hyperlink w:anchor="_Toc178867759" w:history="1">
+      <w:hyperlink w:anchor="_Toc178950721" w:history="1">
         <w:r>
           <w:rPr>
             <w:rStyle w:val="Hyperlink"/>
             <w:noProof/>
           </w:rPr>
-          <w:t>Figure 22 - Results for System Test Case 2</w:t>
+          <w:t>Figure 23 - Results for System Test Case 3</w:t>
         </w:r>
         <w:r>
           <w:rPr>
@@ -3168,7 +3312,7 @@
             <w:noProof/>
             <w:webHidden/>
           </w:rPr>
-          <w:instrText xml:space="preserve"> PAGEREF _Toc178867759 \h </w:instrText>
+          <w:instrText xml:space="preserve"> PAGEREF _Toc178950721 \h </w:instrText>
         </w:r>
         <w:r>
           <w:rPr>
@@ -3213,79 +3357,7 @@
           <w:lang w:eastAsia="en-GB"/>
         </w:rPr>
       </w:pPr>
-      <w:hyperlink w:anchor="_Toc178867760" w:history="1">
-        <w:r>
-          <w:rPr>
-            <w:rStyle w:val="Hyperlink"/>
-            <w:noProof/>
-          </w:rPr>
-          <w:t>Figure 23 - Results for System Test Case 3</w:t>
-        </w:r>
-        <w:r>
-          <w:rPr>
-            <w:noProof/>
-            <w:webHidden/>
-          </w:rPr>
-          <w:tab/>
-        </w:r>
-        <w:r>
-          <w:rPr>
-            <w:noProof/>
-            <w:webHidden/>
-          </w:rPr>
-          <w:fldChar w:fldCharType="begin"/>
-        </w:r>
-        <w:r>
-          <w:rPr>
-            <w:noProof/>
-            <w:webHidden/>
-          </w:rPr>
-          <w:instrText xml:space="preserve"> PAGEREF _Toc178867760 \h </w:instrText>
-        </w:r>
-        <w:r>
-          <w:rPr>
-            <w:noProof/>
-            <w:webHidden/>
-          </w:rPr>
-        </w:r>
-        <w:r>
-          <w:rPr>
-            <w:noProof/>
-            <w:webHidden/>
-          </w:rPr>
-          <w:fldChar w:fldCharType="separate"/>
-        </w:r>
-        <w:r>
-          <w:rPr>
-            <w:noProof/>
-            <w:webHidden/>
-          </w:rPr>
-          <w:t>20</w:t>
-        </w:r>
-        <w:r>
-          <w:rPr>
-            <w:noProof/>
-            <w:webHidden/>
-          </w:rPr>
-          <w:fldChar w:fldCharType="end"/>
-        </w:r>
-      </w:hyperlink>
-    </w:p>
-    <w:p>
-      <w:pPr>
-        <w:pStyle w:val="TableofFigures"/>
-        <w:tabs>
-          <w:tab w:val="right" w:leader="dot" w:pos="10456"/>
-        </w:tabs>
-        <w:rPr>
-          <w:rFonts w:eastAsiaTheme="minorEastAsia"/>
-          <w:noProof/>
-          <w:sz w:val="24"/>
-          <w:szCs w:val="24"/>
-          <w:lang w:eastAsia="en-GB"/>
-        </w:rPr>
-      </w:pPr>
-      <w:hyperlink w:anchor="_Toc178867761" w:history="1">
+      <w:hyperlink w:anchor="_Toc178950722" w:history="1">
         <w:r>
           <w:rPr>
             <w:rStyle w:val="Hyperlink"/>
@@ -3312,7 +3384,7 @@
             <w:noProof/>
             <w:webHidden/>
           </w:rPr>
-          <w:instrText xml:space="preserve"> PAGEREF _Toc178867761 \h </w:instrText>
+          <w:instrText xml:space="preserve"> PAGEREF _Toc178950722 \h </w:instrText>
         </w:r>
         <w:r>
           <w:rPr>
@@ -3357,7 +3429,7 @@
           <w:lang w:eastAsia="en-GB"/>
         </w:rPr>
       </w:pPr>
-      <w:hyperlink w:anchor="_Toc178867762" w:history="1">
+      <w:hyperlink w:anchor="_Toc178950723" w:history="1">
         <w:r>
           <w:rPr>
             <w:rStyle w:val="Hyperlink"/>
@@ -3384,7 +3456,7 @@
             <w:noProof/>
             <w:webHidden/>
           </w:rPr>
-          <w:instrText xml:space="preserve"> PAGEREF _Toc178867762 \h </w:instrText>
+          <w:instrText xml:space="preserve"> PAGEREF _Toc178950723 \h </w:instrText>
         </w:r>
         <w:r>
           <w:rPr>
@@ -3429,7 +3501,7 @@
           <w:lang w:eastAsia="en-GB"/>
         </w:rPr>
       </w:pPr>
-      <w:hyperlink w:anchor="_Toc178867763" w:history="1">
+      <w:hyperlink w:anchor="_Toc178950724" w:history="1">
         <w:r>
           <w:rPr>
             <w:rStyle w:val="Hyperlink"/>
@@ -3456,7 +3528,7 @@
             <w:noProof/>
             <w:webHidden/>
           </w:rPr>
-          <w:instrText xml:space="preserve"> PAGEREF _Toc178867763 \h </w:instrText>
+          <w:instrText xml:space="preserve"> PAGEREF _Toc178950724 \h </w:instrText>
         </w:r>
         <w:r>
           <w:rPr>
@@ -3501,7 +3573,7 @@
           <w:lang w:eastAsia="en-GB"/>
         </w:rPr>
       </w:pPr>
-      <w:hyperlink w:anchor="_Toc178867764" w:history="1">
+      <w:hyperlink w:anchor="_Toc178950725" w:history="1">
         <w:r>
           <w:rPr>
             <w:rStyle w:val="Hyperlink"/>
@@ -3528,7 +3600,7 @@
             <w:noProof/>
             <w:webHidden/>
           </w:rPr>
-          <w:instrText xml:space="preserve"> PAGEREF _Toc178867764 \h </w:instrText>
+          <w:instrText xml:space="preserve"> PAGEREF _Toc178950725 \h </w:instrText>
         </w:r>
         <w:r>
           <w:rPr>
@@ -3573,7 +3645,7 @@
           <w:lang w:eastAsia="en-GB"/>
         </w:rPr>
       </w:pPr>
-      <w:hyperlink w:anchor="_Toc178867765" w:history="1">
+      <w:hyperlink w:anchor="_Toc178950726" w:history="1">
         <w:r>
           <w:rPr>
             <w:rStyle w:val="Hyperlink"/>
@@ -3600,7 +3672,7 @@
             <w:noProof/>
             <w:webHidden/>
           </w:rPr>
-          <w:instrText xml:space="preserve"> PAGEREF _Toc178867765 \h </w:instrText>
+          <w:instrText xml:space="preserve"> PAGEREF _Toc178950726 \h </w:instrText>
         </w:r>
         <w:r>
           <w:rPr>
@@ -3633,6 +3705,150 @@
     </w:p>
     <w:p>
       <w:pPr>
+        <w:pStyle w:val="TableofFigures"/>
+        <w:tabs>
+          <w:tab w:val="right" w:leader="dot" w:pos="10456"/>
+        </w:tabs>
+        <w:rPr>
+          <w:rFonts w:eastAsiaTheme="minorEastAsia"/>
+          <w:noProof/>
+          <w:sz w:val="24"/>
+          <w:szCs w:val="24"/>
+          <w:lang w:eastAsia="en-GB"/>
+        </w:rPr>
+      </w:pPr>
+      <w:hyperlink w:anchor="_Toc178950727" w:history="1">
+        <w:r>
+          <w:rPr>
+            <w:rStyle w:val="Hyperlink"/>
+            <w:noProof/>
+          </w:rPr>
+          <w:t>Figure 29 - Postman Software plans, showing Performance Testing features not being available on the Enterprise plan (Postman, 2024)</w:t>
+        </w:r>
+        <w:r>
+          <w:rPr>
+            <w:noProof/>
+            <w:webHidden/>
+          </w:rPr>
+          <w:tab/>
+        </w:r>
+        <w:r>
+          <w:rPr>
+            <w:noProof/>
+            <w:webHidden/>
+          </w:rPr>
+          <w:fldChar w:fldCharType="begin"/>
+        </w:r>
+        <w:r>
+          <w:rPr>
+            <w:noProof/>
+            <w:webHidden/>
+          </w:rPr>
+          <w:instrText xml:space="preserve"> PAGEREF _Toc178950727 \h </w:instrText>
+        </w:r>
+        <w:r>
+          <w:rPr>
+            <w:noProof/>
+            <w:webHidden/>
+          </w:rPr>
+        </w:r>
+        <w:r>
+          <w:rPr>
+            <w:noProof/>
+            <w:webHidden/>
+          </w:rPr>
+          <w:fldChar w:fldCharType="separate"/>
+        </w:r>
+        <w:r>
+          <w:rPr>
+            <w:noProof/>
+            <w:webHidden/>
+          </w:rPr>
+          <w:t>25</w:t>
+        </w:r>
+        <w:r>
+          <w:rPr>
+            <w:noProof/>
+            <w:webHidden/>
+          </w:rPr>
+          <w:fldChar w:fldCharType="end"/>
+        </w:r>
+      </w:hyperlink>
+    </w:p>
+    <w:p>
+      <w:pPr>
+        <w:pStyle w:val="TableofFigures"/>
+        <w:tabs>
+          <w:tab w:val="right" w:leader="dot" w:pos="10456"/>
+        </w:tabs>
+        <w:rPr>
+          <w:rFonts w:eastAsiaTheme="minorEastAsia"/>
+          <w:noProof/>
+          <w:sz w:val="24"/>
+          <w:szCs w:val="24"/>
+          <w:lang w:eastAsia="en-GB"/>
+        </w:rPr>
+      </w:pPr>
+      <w:hyperlink w:anchor="_Toc178950728" w:history="1">
+        <w:r>
+          <w:rPr>
+            <w:rStyle w:val="Hyperlink"/>
+            <w:noProof/>
+          </w:rPr>
+          <w:t>Figure 30 - Postman Support ticket about Early Access to Performance Testing feature</w:t>
+        </w:r>
+        <w:r>
+          <w:rPr>
+            <w:noProof/>
+            <w:webHidden/>
+          </w:rPr>
+          <w:tab/>
+        </w:r>
+        <w:r>
+          <w:rPr>
+            <w:noProof/>
+            <w:webHidden/>
+          </w:rPr>
+          <w:fldChar w:fldCharType="begin"/>
+        </w:r>
+        <w:r>
+          <w:rPr>
+            <w:noProof/>
+            <w:webHidden/>
+          </w:rPr>
+          <w:instrText xml:space="preserve"> PAGEREF _Toc178950728 \h </w:instrText>
+        </w:r>
+        <w:r>
+          <w:rPr>
+            <w:noProof/>
+            <w:webHidden/>
+          </w:rPr>
+        </w:r>
+        <w:r>
+          <w:rPr>
+            <w:noProof/>
+            <w:webHidden/>
+          </w:rPr>
+          <w:fldChar w:fldCharType="separate"/>
+        </w:r>
+        <w:r>
+          <w:rPr>
+            <w:noProof/>
+            <w:webHidden/>
+          </w:rPr>
+          <w:t>26</w:t>
+        </w:r>
+        <w:r>
+          <w:rPr>
+            <w:noProof/>
+            <w:webHidden/>
+          </w:rPr>
+          <w:fldChar w:fldCharType="end"/>
+        </w:r>
+      </w:hyperlink>
+    </w:p>
+    <w:p>
+      <w:pPr>
         <w:spacing w:line="278" w:lineRule="auto"/>
       </w:pPr>
       <w:r>
@@ -3657,7 +3873,7 @@
       <w:pPr>
         <w:pStyle w:val="Heading1"/>
       </w:pPr>
-      <w:bookmarkStart w:id="2" w:name="_Toc178867768"/>
+      <w:bookmarkStart w:id="2" w:name="_Toc178950731"/>
       <w:r>
         <w:lastRenderedPageBreak/>
         <w:t>Introduction</w:t>
@@ -3986,7 +4202,7 @@
       <w:pPr>
         <w:pStyle w:val="Caption"/>
       </w:pPr>
-      <w:bookmarkStart w:id="3" w:name="_Toc178867738"/>
+      <w:bookmarkStart w:id="3" w:name="_Toc178950699"/>
       <w:r>
         <w:t xml:space="preserve">Figure </w:t>
       </w:r>
@@ -4104,7 +4320,7 @@
       <w:pPr>
         <w:pStyle w:val="Caption"/>
       </w:pPr>
-      <w:bookmarkStart w:id="4" w:name="_Toc178867739"/>
+      <w:bookmarkStart w:id="4" w:name="_Toc178950700"/>
       <w:r>
         <w:t xml:space="preserve">Figure </w:t>
       </w:r>
@@ -4152,7 +4368,7 @@
       <w:pPr>
         <w:pStyle w:val="Heading1"/>
       </w:pPr>
-      <w:bookmarkStart w:id="5" w:name="_Toc178867769"/>
+      <w:bookmarkStart w:id="5" w:name="_Toc178950732"/>
       <w:r>
         <w:lastRenderedPageBreak/>
         <w:t xml:space="preserve">Testing </w:t>
@@ -4220,7 +4436,7 @@
       <w:pPr>
         <w:pStyle w:val="Heading2"/>
       </w:pPr>
-      <w:bookmarkStart w:id="6" w:name="_Toc178867770"/>
+      <w:bookmarkStart w:id="6" w:name="_Toc178950733"/>
       <w:r>
         <w:t>Software</w:t>
       </w:r>
@@ -4433,6 +4649,9 @@
               </w:numPr>
             </w:pPr>
             <w:r>
+              <w:t>Negative/</w:t>
+            </w:r>
+            <w:r>
               <w:t>Destructive</w:t>
             </w:r>
           </w:p>
@@ -4687,7 +4906,7 @@
       <w:pPr>
         <w:pStyle w:val="Caption"/>
       </w:pPr>
-      <w:bookmarkStart w:id="7" w:name="_Toc178867740"/>
+      <w:bookmarkStart w:id="7" w:name="_Toc178950701"/>
       <w:r>
         <w:t xml:space="preserve">Figure </w:t>
       </w:r>
@@ -4718,7 +4937,7 @@
       <w:pPr>
         <w:pStyle w:val="Heading2"/>
       </w:pPr>
-      <w:bookmarkStart w:id="8" w:name="_Toc178867771"/>
+      <w:bookmarkStart w:id="8" w:name="_Toc178950734"/>
       <w:r>
         <w:t>Language Libraries</w:t>
       </w:r>
@@ -5034,7 +5253,7 @@
       <w:pPr>
         <w:pStyle w:val="Caption"/>
       </w:pPr>
-      <w:bookmarkStart w:id="9" w:name="_Toc178867741"/>
+      <w:bookmarkStart w:id="9" w:name="_Toc178950702"/>
       <w:r>
         <w:t xml:space="preserve">Figure </w:t>
       </w:r>
@@ -5068,7 +5287,7 @@
       <w:pPr>
         <w:pStyle w:val="Heading1"/>
       </w:pPr>
-      <w:bookmarkStart w:id="10" w:name="_Toc178867772"/>
+      <w:bookmarkStart w:id="10" w:name="_Toc178950735"/>
       <w:r>
         <w:lastRenderedPageBreak/>
         <w:t xml:space="preserve">Testing </w:t>
@@ -5201,7 +5420,7 @@
       <w:pPr>
         <w:pStyle w:val="Heading2"/>
       </w:pPr>
-      <w:bookmarkStart w:id="11" w:name="_Toc178867773"/>
+      <w:bookmarkStart w:id="11" w:name="_Toc178950736"/>
       <w:r>
         <w:t>Strategical Approach: Shift-Left Testing</w:t>
       </w:r>
@@ -5278,7 +5497,7 @@
         <w:pStyle w:val="Caption"/>
         <w:jc w:val="both"/>
       </w:pPr>
-      <w:bookmarkStart w:id="12" w:name="_Toc178867742"/>
+      <w:bookmarkStart w:id="12" w:name="_Toc178950703"/>
       <w:r>
         <w:t xml:space="preserve">Figure </w:t>
       </w:r>
@@ -5519,7 +5738,7 @@
         <w:pStyle w:val="Caption"/>
         <w:jc w:val="both"/>
       </w:pPr>
-      <w:bookmarkStart w:id="13" w:name="_Toc178867743"/>
+      <w:bookmarkStart w:id="13" w:name="_Toc178950704"/>
       <w:r>
         <w:t xml:space="preserve">Figure </w:t>
       </w:r>
@@ -5703,7 +5922,7 @@
       <w:pPr>
         <w:pStyle w:val="Caption"/>
       </w:pPr>
-      <w:bookmarkStart w:id="14" w:name="_Toc178867744"/>
+      <w:bookmarkStart w:id="14" w:name="_Toc178950705"/>
       <w:r>
         <w:t xml:space="preserve">Figure </w:t>
       </w:r>
@@ -5761,7 +5980,15 @@
     </w:p>
     <w:p>
       <w:r>
-        <w:t xml:space="preserve">Dedicated end to end testing phases are still important under this strategy, but Shift-left allows potentially costly bugs to be found earlier in the process. </w:t>
+        <w:t xml:space="preserve">Dedicated end to end testing phases </w:t>
+      </w:r>
+      <w:proofErr w:type="gramStart"/>
+      <w:r>
+        <w:t>are</w:t>
+      </w:r>
+      <w:proofErr w:type="gramEnd"/>
+      <w:r>
+        <w:t xml:space="preserve"> still important under this strategy, but Shift-left allows potentially costly bugs to be found earlier in the process. </w:t>
       </w:r>
       <w:r>
         <w:br w:type="page"/>
@@ -5772,7 +5999,7 @@
         <w:pStyle w:val="Heading3"/>
       </w:pPr>
       <w:bookmarkStart w:id="15" w:name="_Behaviour_Driven_Development"/>
-      <w:bookmarkStart w:id="16" w:name="_Toc178867774"/>
+      <w:bookmarkStart w:id="16" w:name="_Toc178950737"/>
       <w:bookmarkEnd w:id="15"/>
       <w:r>
         <w:lastRenderedPageBreak/>
@@ -6459,7 +6686,7 @@
       <w:pPr>
         <w:pStyle w:val="Caption"/>
       </w:pPr>
-      <w:bookmarkStart w:id="17" w:name="_Toc178867745"/>
+      <w:bookmarkStart w:id="17" w:name="_Toc178950706"/>
       <w:r>
         <w:t xml:space="preserve">Figure </w:t>
       </w:r>
@@ -6573,7 +6800,7 @@
         <w:pStyle w:val="Caption"/>
         <w:jc w:val="both"/>
       </w:pPr>
-      <w:bookmarkStart w:id="18" w:name="_Toc178867746"/>
+      <w:bookmarkStart w:id="18" w:name="_Toc178950707"/>
       <w:r>
         <w:t xml:space="preserve">Figure </w:t>
       </w:r>
@@ -6703,7 +6930,7 @@
         <w:pStyle w:val="Caption"/>
         <w:jc w:val="both"/>
       </w:pPr>
-      <w:bookmarkStart w:id="19" w:name="_Toc178867747"/>
+      <w:bookmarkStart w:id="19" w:name="_Toc178950708"/>
       <w:r>
         <w:t xml:space="preserve">Figure </w:t>
       </w:r>
@@ -6746,7 +6973,7 @@
       <w:pPr>
         <w:pStyle w:val="Heading3"/>
       </w:pPr>
-      <w:bookmarkStart w:id="20" w:name="_Toc178867775"/>
+      <w:bookmarkStart w:id="20" w:name="_Toc178950738"/>
       <w:r>
         <w:lastRenderedPageBreak/>
         <w:t>Test</w:t>
@@ -6881,7 +7108,7 @@
       <w:pPr>
         <w:pStyle w:val="Caption"/>
       </w:pPr>
-      <w:bookmarkStart w:id="21" w:name="_Toc178867748"/>
+      <w:bookmarkStart w:id="21" w:name="_Toc178950709"/>
       <w:r>
         <w:t xml:space="preserve">Figure </w:t>
       </w:r>
@@ -7055,7 +7282,7 @@
       <w:pPr>
         <w:pStyle w:val="Heading2"/>
       </w:pPr>
-      <w:bookmarkStart w:id="22" w:name="_Toc178867776"/>
+      <w:bookmarkStart w:id="22" w:name="_Toc178950739"/>
       <w:r>
         <w:lastRenderedPageBreak/>
         <w:t>Functional</w:t>
@@ -7102,10 +7329,70 @@
         <w:t>. </w:t>
       </w:r>
       <w:r>
-        <w:t>Different forms of Functional testing are covered below</w:t>
-      </w:r>
-      <w:r>
-        <w:t>.</w:t>
+        <w:t>Different forms of Functional testing are</w:t>
+      </w:r>
+      <w:r>
+        <w:t>:</w:t>
+      </w:r>
+    </w:p>
+    <w:p>
+      <w:pPr>
+        <w:pStyle w:val="ListParagraph"/>
+        <w:numPr>
+          <w:ilvl w:val="0"/>
+          <w:numId w:val="11"/>
+        </w:numPr>
+      </w:pPr>
+      <w:r>
+        <w:t>Unit Testing</w:t>
+      </w:r>
+    </w:p>
+    <w:p>
+      <w:pPr>
+        <w:pStyle w:val="ListParagraph"/>
+        <w:numPr>
+          <w:ilvl w:val="0"/>
+          <w:numId w:val="11"/>
+        </w:numPr>
+      </w:pPr>
+      <w:r>
+        <w:t>System Testing</w:t>
+      </w:r>
+    </w:p>
+    <w:p>
+      <w:pPr>
+        <w:pStyle w:val="ListParagraph"/>
+        <w:numPr>
+          <w:ilvl w:val="0"/>
+          <w:numId w:val="11"/>
+        </w:numPr>
+      </w:pPr>
+      <w:r>
+        <w:t>Integration Testing</w:t>
+      </w:r>
+    </w:p>
+    <w:p>
+      <w:pPr>
+        <w:pStyle w:val="ListParagraph"/>
+        <w:numPr>
+          <w:ilvl w:val="0"/>
+          <w:numId w:val="11"/>
+        </w:numPr>
+      </w:pPr>
+      <w:r>
+        <w:t>User Acceptance (UAT) Testing</w:t>
+      </w:r>
+    </w:p>
+    <w:p>
+      <w:pPr>
+        <w:pStyle w:val="ListParagraph"/>
+        <w:numPr>
+          <w:ilvl w:val="0"/>
+          <w:numId w:val="11"/>
+        </w:numPr>
+      </w:pPr>
+      <w:r>
+        <w:t>Negative/Destructive Testing</w:t>
       </w:r>
     </w:p>
     <w:p>
@@ -7172,7 +7459,7 @@
       <w:pPr>
         <w:pStyle w:val="Caption"/>
       </w:pPr>
-      <w:bookmarkStart w:id="23" w:name="_Toc178867749"/>
+      <w:bookmarkStart w:id="23" w:name="_Toc178950710"/>
       <w:r>
         <w:t xml:space="preserve">Figure </w:t>
       </w:r>
@@ -7232,7 +7519,7 @@
       <w:pPr>
         <w:pStyle w:val="Heading3"/>
       </w:pPr>
-      <w:bookmarkStart w:id="24" w:name="_Toc178867777"/>
+      <w:bookmarkStart w:id="24" w:name="_Toc178950740"/>
       <w:r>
         <w:t>Unit Testing</w:t>
       </w:r>
@@ -7359,7 +7646,15 @@
           <w:bCs/>
           <w:u w:val="single"/>
         </w:rPr>
-        <w:t>Test Plan</w:t>
+        <w:t xml:space="preserve">Test </w:t>
+      </w:r>
+      <w:r>
+        <w:rPr>
+          <w:b/>
+          <w:bCs/>
+          <w:u w:val="single"/>
+        </w:rPr>
+        <w:t>Cases</w:t>
       </w:r>
     </w:p>
     <w:p>
@@ -7927,6 +8222,7 @@
                 <w:lang w:eastAsia="en-GB"/>
                 <w14:ligatures w14:val="none"/>
               </w:rPr>
+              <w:lastRenderedPageBreak/>
               <w:t>2</w:t>
             </w:r>
           </w:p>
@@ -8239,7 +8535,6 @@
                 <w:lang w:eastAsia="en-GB"/>
                 <w14:ligatures w14:val="none"/>
               </w:rPr>
-              <w:lastRenderedPageBreak/>
               <w:t>3</w:t>
             </w:r>
           </w:p>
@@ -11286,6 +11581,7 @@
                 <w:lang w:eastAsia="en-GB"/>
                 <w14:ligatures w14:val="none"/>
               </w:rPr>
+              <w:lastRenderedPageBreak/>
               <w:t>And</w:t>
             </w:r>
             <w:r>
@@ -11669,7 +11965,7 @@
       <w:pPr>
         <w:pStyle w:val="Caption"/>
       </w:pPr>
-      <w:bookmarkStart w:id="25" w:name="_Toc178867750"/>
+      <w:bookmarkStart w:id="25" w:name="_Toc178950711"/>
       <w:r>
         <w:t xml:space="preserve">Figure </w:t>
       </w:r>
@@ -11766,7 +12062,7 @@
         <w:pStyle w:val="Caption"/>
         <w:jc w:val="both"/>
       </w:pPr>
-      <w:bookmarkStart w:id="26" w:name="_Toc178867751"/>
+      <w:bookmarkStart w:id="26" w:name="_Toc178950712"/>
       <w:r>
         <w:t xml:space="preserve">Figure </w:t>
       </w:r>
@@ -11912,7 +12208,7 @@
         <w:pStyle w:val="Caption"/>
         <w:jc w:val="both"/>
       </w:pPr>
-      <w:bookmarkStart w:id="27" w:name="_Toc178867752"/>
+      <w:bookmarkStart w:id="27" w:name="_Toc178950713"/>
       <w:r>
         <w:t xml:space="preserve">Figure </w:t>
       </w:r>
@@ -11987,7 +12283,7 @@
       <w:pPr>
         <w:pStyle w:val="Heading3"/>
       </w:pPr>
-      <w:bookmarkStart w:id="28" w:name="_Toc178867778"/>
+      <w:bookmarkStart w:id="28" w:name="_Toc178950741"/>
       <w:r>
         <w:lastRenderedPageBreak/>
         <w:t>System Testing</w:t>
@@ -12139,7 +12435,7 @@
           <w:noProof/>
         </w:rPr>
         <w:drawing>
-          <wp:inline distT="0" distB="0" distL="0" distR="0" wp14:anchorId="2536A779" wp14:editId="4D885C35">
+          <wp:inline distT="0" distB="0" distL="0" distR="0" wp14:anchorId="2536A779" wp14:editId="682E0EDF">
             <wp:extent cx="4943475" cy="1721946"/>
             <wp:effectExtent l="0" t="0" r="0" b="0"/>
             <wp:docPr id="2076106854" name="Picture 4" descr="System-Testing-Process"/>
@@ -12195,7 +12491,7 @@
       <w:pPr>
         <w:pStyle w:val="Caption"/>
       </w:pPr>
-      <w:bookmarkStart w:id="29" w:name="_Toc178867753"/>
+      <w:bookmarkStart w:id="29" w:name="_Toc178950714"/>
       <w:r>
         <w:t xml:space="preserve">Figure </w:t>
       </w:r>
@@ -12344,7 +12640,7 @@
       <w:pPr>
         <w:pStyle w:val="Caption"/>
       </w:pPr>
-      <w:bookmarkStart w:id="30" w:name="_Toc178867754"/>
+      <w:bookmarkStart w:id="30" w:name="_Toc178950715"/>
       <w:r>
         <w:t xml:space="preserve">Figure </w:t>
       </w:r>
@@ -12374,8 +12670,6 @@
       </w:r>
       <w:bookmarkEnd w:id="30"/>
     </w:p>
-    <w:p/>
-    <w:p/>
     <w:p/>
     <w:p/>
     <w:p/>
@@ -12394,7 +12688,15 @@
           <w:bCs/>
           <w:u w:val="single"/>
         </w:rPr>
-        <w:t>Test Plan</w:t>
+        <w:t xml:space="preserve">Test </w:t>
+      </w:r>
+      <w:r>
+        <w:rPr>
+          <w:b/>
+          <w:bCs/>
+          <w:u w:val="single"/>
+        </w:rPr>
+        <w:t>Cases</w:t>
       </w:r>
     </w:p>
     <w:tbl>
@@ -13703,7 +14005,7 @@
       <w:pPr>
         <w:pStyle w:val="Caption"/>
       </w:pPr>
-      <w:bookmarkStart w:id="31" w:name="_Toc178867755"/>
+      <w:bookmarkStart w:id="31" w:name="_Toc178950716"/>
       <w:r>
         <w:t xml:space="preserve">Figure </w:t>
       </w:r>
@@ -13781,9 +14083,8 @@
       <w:pPr>
         <w:pStyle w:val="Caption"/>
       </w:pPr>
-      <w:bookmarkStart w:id="32" w:name="_Toc178867756"/>
-      <w:r>
-        <w:lastRenderedPageBreak/>
+      <w:bookmarkStart w:id="32" w:name="_Toc178950717"/>
+      <w:r>
         <w:t xml:space="preserve">Figure </w:t>
       </w:r>
       <w:r>
@@ -13816,6 +14117,7 @@
     </w:p>
     <w:p>
       <w:r>
+        <w:lastRenderedPageBreak/>
         <w:t>To run these cases, I also wrote functions in Postman’s Scripts tab to check the JSON Response received for the expected data specified in the test case (the structure of which is similar for all 3 cases). Using the 1</w:t>
       </w:r>
       <w:r>
@@ -13974,7 +14276,7 @@
       <w:pPr>
         <w:pStyle w:val="Caption"/>
       </w:pPr>
-      <w:bookmarkStart w:id="33" w:name="_Toc178867757"/>
+      <w:bookmarkStart w:id="33" w:name="_Toc178950718"/>
       <w:r>
         <w:t xml:space="preserve">Figure </w:t>
       </w:r>
@@ -14014,7 +14316,6 @@
         <w:rPr>
           <w:noProof/>
         </w:rPr>
-        <w:lastRenderedPageBreak/>
         <w:drawing>
           <wp:inline distT="0" distB="0" distL="0" distR="0" wp14:anchorId="20110DD0" wp14:editId="2C060BF2">
             <wp:extent cx="6645910" cy="1201420"/>
@@ -14056,7 +14357,7 @@
       <w:pPr>
         <w:pStyle w:val="Caption"/>
       </w:pPr>
-      <w:bookmarkStart w:id="34" w:name="_Toc178867758"/>
+      <w:bookmarkStart w:id="34" w:name="_Toc178950719"/>
       <w:r>
         <w:t xml:space="preserve">Figure </w:t>
       </w:r>
@@ -14088,6 +14389,7 @@
         <w:rPr>
           <w:noProof/>
         </w:rPr>
+        <w:lastRenderedPageBreak/>
         <w:drawing>
           <wp:inline distT="0" distB="0" distL="0" distR="0" wp14:anchorId="7ECC3AAA" wp14:editId="39DB5B50">
             <wp:extent cx="6645910" cy="1219200"/>
@@ -14129,7 +14431,7 @@
       <w:pPr>
         <w:pStyle w:val="Caption"/>
       </w:pPr>
-      <w:bookmarkStart w:id="35" w:name="_Toc178867759"/>
+      <w:bookmarkStart w:id="35" w:name="_Toc178950720"/>
       <w:r>
         <w:t xml:space="preserve">Figure </w:t>
       </w:r>
@@ -14209,7 +14511,7 @@
       <w:pPr>
         <w:pStyle w:val="Caption"/>
       </w:pPr>
-      <w:bookmarkStart w:id="36" w:name="_Toc178867760"/>
+      <w:bookmarkStart w:id="36" w:name="_Toc178950721"/>
       <w:r>
         <w:t xml:space="preserve">Figure </w:t>
       </w:r>
@@ -14279,7 +14581,7 @@
       <w:pPr>
         <w:pStyle w:val="Heading3"/>
       </w:pPr>
-      <w:bookmarkStart w:id="37" w:name="_Toc178867779"/>
+      <w:bookmarkStart w:id="37" w:name="_Toc178950742"/>
       <w:r>
         <w:lastRenderedPageBreak/>
         <w:t>Integration Testing</w:t>
@@ -14391,7 +14693,7 @@
         <w:pStyle w:val="Caption"/>
         <w:jc w:val="both"/>
       </w:pPr>
-      <w:bookmarkStart w:id="38" w:name="_Toc178867761"/>
+      <w:bookmarkStart w:id="38" w:name="_Toc178950722"/>
       <w:r>
         <w:t xml:space="preserve">Figure </w:t>
       </w:r>
@@ -14542,7 +14844,15 @@
           <w:bCs/>
           <w:u w:val="single"/>
         </w:rPr>
-        <w:t>Test Plan</w:t>
+        <w:t xml:space="preserve">Test </w:t>
+      </w:r>
+      <w:r>
+        <w:rPr>
+          <w:b/>
+          <w:bCs/>
+          <w:u w:val="single"/>
+        </w:rPr>
+        <w:t>Cases</w:t>
       </w:r>
     </w:p>
     <w:tbl>
@@ -15227,17 +15537,7 @@
                 <w:lang w:eastAsia="en-GB"/>
                 <w14:ligatures w14:val="none"/>
               </w:rPr>
-              <w:t xml:space="preserve"> </w:t>
-            </w:r>
-            <w:r>
-              <w:rPr>
-                <w:rFonts w:ascii="Aptos Narrow" w:eastAsia="Times New Roman" w:hAnsi="Aptos Narrow" w:cs="Times New Roman"/>
-                <w:color w:val="000000"/>
-                <w:kern w:val="0"/>
-                <w:lang w:eastAsia="en-GB"/>
-                <w14:ligatures w14:val="none"/>
-              </w:rPr>
-              <w:t>Integration</w:t>
+              <w:t xml:space="preserve"> Integration</w:t>
             </w:r>
           </w:p>
         </w:tc>
@@ -15600,17 +15900,7 @@
                 <w:lang w:eastAsia="en-GB"/>
                 <w14:ligatures w14:val="none"/>
               </w:rPr>
-              <w:t xml:space="preserve"> </w:t>
-            </w:r>
-            <w:r>
-              <w:rPr>
-                <w:rFonts w:ascii="Aptos Narrow" w:eastAsia="Times New Roman" w:hAnsi="Aptos Narrow" w:cs="Times New Roman"/>
-                <w:color w:val="000000"/>
-                <w:kern w:val="0"/>
-                <w:lang w:eastAsia="en-GB"/>
-                <w14:ligatures w14:val="none"/>
-              </w:rPr>
-              <w:t>Integration</w:t>
+              <w:t xml:space="preserve"> Integration</w:t>
             </w:r>
           </w:p>
         </w:tc>
@@ -15954,7 +16244,7 @@
       <w:pPr>
         <w:pStyle w:val="Caption"/>
       </w:pPr>
-      <w:bookmarkStart w:id="39" w:name="_Toc178867762"/>
+      <w:bookmarkStart w:id="39" w:name="_Toc178950723"/>
       <w:r>
         <w:t xml:space="preserve">Figure </w:t>
       </w:r>
@@ -16055,7 +16345,7 @@
       <w:pPr>
         <w:pStyle w:val="Caption"/>
       </w:pPr>
-      <w:bookmarkStart w:id="40" w:name="_Toc178867763"/>
+      <w:bookmarkStart w:id="40" w:name="_Toc178950724"/>
       <w:r>
         <w:t xml:space="preserve">Figure </w:t>
       </w:r>
@@ -16105,6 +16395,9 @@
     </w:p>
     <w:p>
       <w:r>
+        <w:rPr>
+          <w:noProof/>
+        </w:rPr>
         <w:lastRenderedPageBreak/>
         <w:drawing>
           <wp:inline distT="0" distB="0" distL="0" distR="0" wp14:anchorId="2232FB52" wp14:editId="12AE400B">
@@ -16150,7 +16443,7 @@
           <w:noProof/>
         </w:rPr>
       </w:pPr>
-      <w:bookmarkStart w:id="41" w:name="_Toc178867764"/>
+      <w:bookmarkStart w:id="41" w:name="_Toc178950725"/>
       <w:r>
         <w:t xml:space="preserve">Figure </w:t>
       </w:r>
@@ -16252,7 +16545,7 @@
           <w:sz w:val="28"/>
         </w:rPr>
       </w:pPr>
-      <w:bookmarkStart w:id="42" w:name="_Toc178867765"/>
+      <w:bookmarkStart w:id="42" w:name="_Toc178950726"/>
       <w:r>
         <w:t xml:space="preserve">Figure </w:t>
       </w:r>
@@ -16294,7 +16587,7 @@
       <w:pPr>
         <w:pStyle w:val="Heading2"/>
       </w:pPr>
-      <w:bookmarkStart w:id="43" w:name="_Toc178867780"/>
+      <w:bookmarkStart w:id="43" w:name="_Toc178950743"/>
       <w:r>
         <w:lastRenderedPageBreak/>
         <w:t>Non-Functional</w:t>
@@ -16347,22 +16640,489 @@
         <w:t>. </w:t>
       </w:r>
       <w:r>
-        <w:t>Various types of this are covered below.</w:t>
+        <w:t>Types of testing that fall under this are:</w:t>
+      </w:r>
+    </w:p>
+    <w:p>
+      <w:pPr>
+        <w:pStyle w:val="ListParagraph"/>
+        <w:numPr>
+          <w:ilvl w:val="0"/>
+          <w:numId w:val="11"/>
+        </w:numPr>
+      </w:pPr>
+      <w:r>
+        <w:t>Performance Testing</w:t>
+      </w:r>
+    </w:p>
+    <w:p>
+      <w:pPr>
+        <w:pStyle w:val="ListParagraph"/>
+        <w:numPr>
+          <w:ilvl w:val="0"/>
+          <w:numId w:val="11"/>
+        </w:numPr>
+      </w:pPr>
+      <w:r>
+        <w:t>Load Testing</w:t>
+      </w:r>
+    </w:p>
+    <w:p>
+      <w:pPr>
+        <w:pStyle w:val="ListParagraph"/>
+        <w:numPr>
+          <w:ilvl w:val="0"/>
+          <w:numId w:val="11"/>
+        </w:numPr>
+      </w:pPr>
+      <w:r>
+        <w:t>Security Testing (Penetration)</w:t>
+      </w:r>
+    </w:p>
+    <w:p>
+      <w:pPr>
+        <w:pStyle w:val="ListParagraph"/>
+        <w:numPr>
+          <w:ilvl w:val="0"/>
+          <w:numId w:val="11"/>
+        </w:numPr>
+      </w:pPr>
+      <w:r>
+        <w:t>Portability Testing</w:t>
+      </w:r>
+    </w:p>
+    <w:p>
+      <w:pPr>
+        <w:pStyle w:val="ListParagraph"/>
+        <w:numPr>
+          <w:ilvl w:val="0"/>
+          <w:numId w:val="11"/>
+        </w:numPr>
+      </w:pPr>
+      <w:r>
+        <w:t>Scalability Testing</w:t>
+      </w:r>
+    </w:p>
+    <w:p>
+      <w:pPr>
+        <w:pStyle w:val="ListParagraph"/>
+        <w:numPr>
+          <w:ilvl w:val="0"/>
+          <w:numId w:val="11"/>
+        </w:numPr>
+      </w:pPr>
+      <w:r>
+        <w:t>Recovery Testing</w:t>
+      </w:r>
+    </w:p>
+    <w:p>
+      <w:sdt>
+        <w:sdtPr>
+          <w:id w:val="-964581139"/>
+          <w:citation/>
+        </w:sdtPr>
+        <w:sdtContent>
+          <w:r>
+            <w:fldChar w:fldCharType="begin"/>
+          </w:r>
+          <w:r>
+            <w:instrText xml:space="preserve">CITATION Gee24 \l 2057 </w:instrText>
+          </w:r>
+          <w:r>
+            <w:fldChar w:fldCharType="separate"/>
+          </w:r>
+          <w:r>
+            <w:rPr>
+              <w:noProof/>
+            </w:rPr>
+            <w:t>(GeeksForGeeks, 2024d)</w:t>
+          </w:r>
+          <w:r>
+            <w:fldChar w:fldCharType="end"/>
+          </w:r>
+        </w:sdtContent>
+      </w:sdt>
+    </w:p>
+    <w:p>
+      <w:r>
+        <w:t>For this project, I’ve conducted some of these test types on the Credit Decisioning system my team maintains:</w:t>
       </w:r>
     </w:p>
     <w:p>
       <w:pPr>
         <w:pStyle w:val="Heading3"/>
       </w:pPr>
-      <w:bookmarkStart w:id="44" w:name="_Toc178867781"/>
+      <w:bookmarkStart w:id="44" w:name="_Toc178950744"/>
       <w:r>
         <w:t>Performance Testing</w:t>
       </w:r>
       <w:bookmarkEnd w:id="44"/>
+    </w:p>
+    <w:p>
+      <w:pPr>
+        <w:jc w:val="both"/>
+      </w:pPr>
+      <w:r>
+        <w:t>Performance Testing</w:t>
+      </w:r>
+      <w:r>
+        <w:t xml:space="preserve"> checks that the system/application performs per expectations under expected workloads </w:t>
+      </w:r>
+      <w:sdt>
+        <w:sdtPr>
+          <w:id w:val="810295584"/>
+          <w:citation/>
+        </w:sdtPr>
+        <w:sdtContent>
+          <w:r>
+            <w:fldChar w:fldCharType="begin"/>
+          </w:r>
+          <w:r>
+            <w:instrText xml:space="preserve"> CITATION Gee4c \l 2057 </w:instrText>
+          </w:r>
+          <w:r>
+            <w:fldChar w:fldCharType="separate"/>
+          </w:r>
+          <w:r>
+            <w:rPr>
+              <w:noProof/>
+            </w:rPr>
+            <w:t>(GeeksForGeeks, 2024c)</w:t>
+          </w:r>
+          <w:r>
+            <w:fldChar w:fldCharType="end"/>
+          </w:r>
+        </w:sdtContent>
+      </w:sdt>
+      <w:r>
+        <w:t>. One applied example is</w:t>
+      </w:r>
+      <w:r>
+        <w:t xml:space="preserve"> requiring</w:t>
+      </w:r>
+      <w:r>
+        <w:t xml:space="preserve"> the system/application</w:t>
+      </w:r>
+      <w:r>
+        <w:t xml:space="preserve"> to</w:t>
+      </w:r>
+      <w:r>
+        <w:t xml:space="preserve"> respond to user input within a reasonable amount of time</w:t>
+      </w:r>
+      <w:r>
+        <w:t xml:space="preserve"> (the threshold for this would be</w:t>
+      </w:r>
+      <w:r>
+        <w:t xml:space="preserve"> set as part of the requirements gathering stage of the software development process</w:t>
+      </w:r>
+      <w:r>
+        <w:t>).</w:t>
+      </w:r>
+      <w:r>
+        <w:t xml:space="preserve"> </w:t>
+      </w:r>
+      <w:r>
+        <w:t>This example was relevant to</w:t>
+      </w:r>
+      <w:r>
+        <w:t xml:space="preserve"> a recent project I worked on</w:t>
+      </w:r>
+      <w:r>
+        <w:t>, which</w:t>
+      </w:r>
+      <w:r>
+        <w:t xml:space="preserve"> required our Credit Decisioning system to be able to respond to HTTP requests within 7 seconds for </w:t>
+      </w:r>
+      <w:proofErr w:type="gramStart"/>
+      <w:r>
+        <w:t>the vast majority of</w:t>
+      </w:r>
+      <w:proofErr w:type="gramEnd"/>
+      <w:r>
+        <w:t xml:space="preserve"> requests, otherwise we risked losing potential customers.</w:t>
+      </w:r>
+    </w:p>
+    <w:p>
+      <w:pPr>
+        <w:jc w:val="both"/>
+      </w:pPr>
+      <w:r>
+        <w:t>The Postman Software I used for my Functional Tests ha</w:t>
+      </w:r>
+      <w:r>
+        <w:t>ve</w:t>
+      </w:r>
+      <w:r>
+        <w:t xml:space="preserve"> started to provide functionality for Performance Testing.</w:t>
+      </w:r>
+      <w:r>
+        <w:t xml:space="preserve"> </w:t>
+      </w:r>
+      <w:r>
+        <w:t xml:space="preserve"> Strangely </w:t>
+      </w:r>
+      <w:r>
+        <w:t>though</w:t>
+      </w:r>
+      <w:r>
+        <w:t>, this functionality is not available on the “Enterprise” Plan my organisation uses, despite being available on lower-level plans:</w:t>
+      </w:r>
+    </w:p>
+    <w:p>
+      <w:pPr>
+        <w:jc w:val="both"/>
+      </w:pPr>
+      <w:r>
+        <w:drawing>
+          <wp:inline distT="0" distB="0" distL="0" distR="0" wp14:anchorId="67BFBAF3" wp14:editId="34BF2904">
+            <wp:extent cx="6645910" cy="2299970"/>
+            <wp:effectExtent l="0" t="0" r="2540" b="5080"/>
+            <wp:docPr id="508214465" name="Picture 1" descr="A screenshot of a black screen&#10;&#10;Description automatically generated"/>
+            <wp:cNvGraphicFramePr>
+              <a:graphicFrameLocks xmlns:a="http://schemas.openxmlformats.org/drawingml/2006/main" noChangeAspect="1"/>
+            </wp:cNvGraphicFramePr>
+            <a:graphic xmlns:a="http://schemas.openxmlformats.org/drawingml/2006/main">
+              <a:graphicData uri="http://schemas.openxmlformats.org/drawingml/2006/picture">
+                <pic:pic xmlns:pic="http://schemas.openxmlformats.org/drawingml/2006/picture">
+                  <pic:nvPicPr>
+                    <pic:cNvPr id="508214465" name="Picture 1" descr="A screenshot of a black screen&#10;&#10;Description automatically generated"/>
+                    <pic:cNvPicPr/>
+                  </pic:nvPicPr>
+                  <pic:blipFill>
+                    <a:blip r:embed="rId31"/>
+                    <a:stretch>
+                      <a:fillRect/>
+                    </a:stretch>
+                  </pic:blipFill>
+                  <pic:spPr>
+                    <a:xfrm>
+                      <a:off x="0" y="0"/>
+                      <a:ext cx="6645910" cy="2299970"/>
+                    </a:xfrm>
+                    <a:prstGeom prst="rect">
+                      <a:avLst/>
+                    </a:prstGeom>
+                  </pic:spPr>
+                </pic:pic>
+              </a:graphicData>
+            </a:graphic>
+          </wp:inline>
+        </w:drawing>
+      </w:r>
+    </w:p>
+    <w:p>
+      <w:pPr>
+        <w:pStyle w:val="Caption"/>
+        <w:jc w:val="both"/>
+      </w:pPr>
+      <w:bookmarkStart w:id="45" w:name="_Toc178950727"/>
+      <w:r>
+        <w:t xml:space="preserve">Figure </w:t>
+      </w:r>
+      <w:r>
+        <w:fldChar w:fldCharType="begin"/>
+      </w:r>
+      <w:r>
+        <w:instrText xml:space="preserve"> SEQ Figure \* ARABIC </w:instrText>
+      </w:r>
+      <w:r>
+        <w:fldChar w:fldCharType="separate"/>
+      </w:r>
+      <w:r>
+        <w:rPr>
+          <w:noProof/>
+        </w:rPr>
+        <w:t>29</w:t>
+      </w:r>
+      <w:r>
+        <w:fldChar w:fldCharType="end"/>
+      </w:r>
+      <w:r>
+        <w:t xml:space="preserve"> - Postman Software plans, showing Performance Testing features not being available on the Enterprise plan </w:t>
+      </w:r>
+      <w:sdt>
+        <w:sdtPr>
+          <w:id w:val="-838310917"/>
+          <w:citation/>
+        </w:sdtPr>
+        <w:sdtContent>
+          <w:r>
+            <w:fldChar w:fldCharType="begin"/>
+          </w:r>
+          <w:r>
+            <w:instrText xml:space="preserve">CITATION Pos241 \l 2057 </w:instrText>
+          </w:r>
+          <w:r>
+            <w:fldChar w:fldCharType="separate"/>
+          </w:r>
+          <w:r>
+            <w:rPr>
+              <w:noProof/>
+            </w:rPr>
+            <w:t>(Postman, 2024)</w:t>
+          </w:r>
+          <w:r>
+            <w:fldChar w:fldCharType="end"/>
+          </w:r>
+        </w:sdtContent>
+      </w:sdt>
+      <w:bookmarkEnd w:id="45"/>
+    </w:p>
+    <w:p>
+      <w:pPr>
+        <w:jc w:val="both"/>
+      </w:pPr>
+      <w:r>
+        <w:t xml:space="preserve">To work around this, I had to </w:t>
+      </w:r>
+      <w:r>
+        <w:t>reach out to the helpdesk of the Postman software to see</w:t>
+      </w:r>
+      <w:r>
+        <w:t xml:space="preserve"> if there was any option to get this feature on the Enterprise plan. I got an email reply saying it was possible to raise an “Early Access” request:</w:t>
+      </w:r>
+    </w:p>
+    <w:p>
+      <w:r>
+        <w:lastRenderedPageBreak/>
+        <w:drawing>
+          <wp:inline distT="0" distB="0" distL="0" distR="0" wp14:anchorId="41360F23" wp14:editId="69EC6A53">
+            <wp:extent cx="5512279" cy="6018949"/>
+            <wp:effectExtent l="0" t="0" r="0" b="1270"/>
+            <wp:docPr id="1767541614" name="Picture 1" descr="A screenshot of a computer&#10;&#10;Description automatically generated"/>
+            <wp:cNvGraphicFramePr>
+              <a:graphicFrameLocks xmlns:a="http://schemas.openxmlformats.org/drawingml/2006/main" noChangeAspect="1"/>
+            </wp:cNvGraphicFramePr>
+            <a:graphic xmlns:a="http://schemas.openxmlformats.org/drawingml/2006/main">
+              <a:graphicData uri="http://schemas.openxmlformats.org/drawingml/2006/picture">
+                <pic:pic xmlns:pic="http://schemas.openxmlformats.org/drawingml/2006/picture">
+                  <pic:nvPicPr>
+                    <pic:cNvPr id="1767541614" name="Picture 1" descr="A screenshot of a computer&#10;&#10;Description automatically generated"/>
+                    <pic:cNvPicPr/>
+                  </pic:nvPicPr>
+                  <pic:blipFill>
+                    <a:blip r:embed="rId32"/>
+                    <a:stretch>
+                      <a:fillRect/>
+                    </a:stretch>
+                  </pic:blipFill>
+                  <pic:spPr>
+                    <a:xfrm>
+                      <a:off x="0" y="0"/>
+                      <a:ext cx="5514593" cy="6021476"/>
+                    </a:xfrm>
+                    <a:prstGeom prst="rect">
+                      <a:avLst/>
+                    </a:prstGeom>
+                  </pic:spPr>
+                </pic:pic>
+              </a:graphicData>
+            </a:graphic>
+          </wp:inline>
+        </w:drawing>
+      </w:r>
+    </w:p>
+    <w:p>
+      <w:pPr>
+        <w:pStyle w:val="Caption"/>
+      </w:pPr>
+      <w:bookmarkStart w:id="46" w:name="_Toc178950728"/>
+      <w:r>
+        <w:t xml:space="preserve">Figure </w:t>
+      </w:r>
+      <w:r>
+        <w:fldChar w:fldCharType="begin"/>
+      </w:r>
+      <w:r>
+        <w:instrText xml:space="preserve"> SEQ Figure \* ARABIC </w:instrText>
+      </w:r>
+      <w:r>
+        <w:fldChar w:fldCharType="separate"/>
+      </w:r>
+      <w:r>
+        <w:rPr>
+          <w:noProof/>
+        </w:rPr>
+        <w:t>30</w:t>
+      </w:r>
+      <w:r>
+        <w:fldChar w:fldCharType="end"/>
+      </w:r>
+      <w:r>
+        <w:t xml:space="preserve"> - Postman Support ticket about Early Access to Performance Testing feature</w:t>
+      </w:r>
+      <w:bookmarkEnd w:id="46"/>
+    </w:p>
+    <w:p>
+      <w:pPr>
+        <w:rPr>
+          <w:b/>
+          <w:bCs/>
+          <w:color w:val="FF0000"/>
+        </w:rPr>
+      </w:pPr>
+      <w:r>
+        <w:rPr>
+          <w:b/>
+          <w:bCs/>
+          <w:color w:val="FF0000"/>
+        </w:rPr>
+        <w:t>[</w:t>
+      </w:r>
+      <w:r>
+        <w:rPr>
+          <w:b/>
+          <w:bCs/>
+          <w:color w:val="FF0000"/>
+        </w:rPr>
+        <w:t>Show how used this feature</w:t>
+      </w:r>
+      <w:r>
+        <w:rPr>
+          <w:b/>
+          <w:bCs/>
+          <w:color w:val="FF0000"/>
+        </w:rPr>
+        <w:t xml:space="preserve"> once have the</w:t>
+      </w:r>
+      <w:r>
+        <w:rPr>
+          <w:b/>
+          <w:bCs/>
+          <w:color w:val="FF0000"/>
+        </w:rPr>
+        <w:t xml:space="preserve"> Postman Access sorted]</w:t>
+      </w:r>
+    </w:p>
+    <w:p/>
+    <w:p>
+      <w:pPr>
+        <w:rPr>
+          <w:b/>
+          <w:bCs/>
+          <w:u w:val="single"/>
+        </w:rPr>
+      </w:pPr>
+      <w:r>
+        <w:rPr>
+          <w:b/>
+          <w:bCs/>
+          <w:u w:val="single"/>
+        </w:rPr>
+        <w:t xml:space="preserve">Test </w:t>
+      </w:r>
+      <w:r>
+        <w:rPr>
+          <w:b/>
+          <w:bCs/>
+          <w:u w:val="single"/>
+        </w:rPr>
+        <w:t>Cases</w:t>
+      </w:r>
     </w:p>
     <w:tbl>
       <w:tblPr>
-        <w:tblW w:w="8980" w:type="dxa"/>
+        <w:tblW w:w="10436" w:type="dxa"/>
         <w:tblBorders>
           <w:top w:val="single" w:sz="12" w:space="0" w:color="auto"/>
           <w:left w:val="single" w:sz="12" w:space="0" w:color="auto"/>
@@ -16377,7 +17137,8 @@
         <w:gridCol w:w="421"/>
         <w:gridCol w:w="1149"/>
         <w:gridCol w:w="1351"/>
-        <w:gridCol w:w="6059"/>
+        <w:gridCol w:w="1742"/>
+        <w:gridCol w:w="5773"/>
       </w:tblGrid>
       <w:tr>
         <w:trPr>
@@ -16482,7 +17243,39 @@
         </w:tc>
         <w:tc>
           <w:tcPr>
-            <w:tcW w:w="6059" w:type="dxa"/>
+            <w:tcW w:w="1742" w:type="dxa"/>
+            <w:shd w:val="clear" w:color="auto" w:fill="000000" w:themeFill="text1"/>
+          </w:tcPr>
+          <w:p>
+            <w:pPr>
+              <w:spacing w:after="0" w:line="240" w:lineRule="auto"/>
+              <w:rPr>
+                <w:rFonts w:ascii="Aptos Narrow" w:eastAsia="Times New Roman" w:hAnsi="Aptos Narrow" w:cs="Times New Roman"/>
+                <w:b/>
+                <w:bCs/>
+                <w:color w:val="FFFFFF"/>
+                <w:kern w:val="0"/>
+                <w:lang w:eastAsia="en-GB"/>
+                <w14:ligatures w14:val="none"/>
+              </w:rPr>
+            </w:pPr>
+            <w:r>
+              <w:rPr>
+                <w:rFonts w:ascii="Aptos Narrow" w:eastAsia="Times New Roman" w:hAnsi="Aptos Narrow" w:cs="Times New Roman"/>
+                <w:b/>
+                <w:bCs/>
+                <w:color w:val="FFFFFF"/>
+                <w:kern w:val="0"/>
+                <w:lang w:eastAsia="en-GB"/>
+                <w14:ligatures w14:val="none"/>
+              </w:rPr>
+              <w:t>Scope</w:t>
+            </w:r>
+          </w:p>
+        </w:tc>
+        <w:tc>
+          <w:tcPr>
+            <w:tcW w:w="5773" w:type="dxa"/>
             <w:shd w:val="clear" w:color="auto" w:fill="000000" w:themeFill="text1"/>
             <w:vAlign w:val="center"/>
           </w:tcPr>
@@ -16622,7 +17415,39 @@
         </w:tc>
         <w:tc>
           <w:tcPr>
-            <w:tcW w:w="6059" w:type="dxa"/>
+            <w:tcW w:w="1742" w:type="dxa"/>
+            <w:vAlign w:val="center"/>
+          </w:tcPr>
+          <w:p>
+            <w:pPr>
+              <w:spacing w:after="0" w:line="240" w:lineRule="auto"/>
+              <w:rPr>
+                <w:rFonts w:ascii="Aptos Narrow" w:eastAsia="Times New Roman" w:hAnsi="Aptos Narrow" w:cs="Times New Roman"/>
+                <w:b/>
+                <w:bCs/>
+                <w:color w:val="000000"/>
+                <w:kern w:val="0"/>
+                <w:lang w:eastAsia="en-GB"/>
+                <w14:ligatures w14:val="none"/>
+              </w:rPr>
+            </w:pPr>
+            <w:r>
+              <w:rPr>
+                <w:rFonts w:ascii="Aptos Narrow" w:eastAsia="Times New Roman" w:hAnsi="Aptos Narrow" w:cs="Times New Roman"/>
+                <w:b/>
+                <w:bCs/>
+                <w:color w:val="000000"/>
+                <w:kern w:val="0"/>
+                <w:lang w:eastAsia="en-GB"/>
+                <w14:ligatures w14:val="none"/>
+              </w:rPr>
+              <w:t>Average Response Times</w:t>
+            </w:r>
+          </w:p>
+        </w:tc>
+        <w:tc>
+          <w:tcPr>
+            <w:tcW w:w="5773" w:type="dxa"/>
             <w:shd w:val="clear" w:color="auto" w:fill="auto"/>
             <w:vAlign w:val="center"/>
             <w:hideMark/>
@@ -16660,6 +17485,568 @@
               </w:rPr>
               <w:t xml:space="preserve"> </w:t>
             </w:r>
+            <w:r>
+              <w:rPr>
+                <w:rFonts w:ascii="Aptos Narrow" w:eastAsia="Times New Roman" w:hAnsi="Aptos Narrow" w:cs="Times New Roman"/>
+                <w:color w:val="000000"/>
+                <w:kern w:val="0"/>
+                <w:lang w:eastAsia="en-GB"/>
+                <w14:ligatures w14:val="none"/>
+              </w:rPr>
+              <w:t>the system is under load</w:t>
+            </w:r>
+          </w:p>
+          <w:p>
+            <w:pPr>
+              <w:spacing w:after="0" w:line="240" w:lineRule="auto"/>
+              <w:rPr>
+                <w:rFonts w:ascii="Aptos Narrow" w:eastAsia="Times New Roman" w:hAnsi="Aptos Narrow" w:cs="Times New Roman"/>
+                <w:color w:val="000000"/>
+                <w:kern w:val="0"/>
+                <w:lang w:eastAsia="en-GB"/>
+                <w14:ligatures w14:val="none"/>
+              </w:rPr>
+            </w:pPr>
+            <w:r>
+              <w:rPr>
+                <w:rFonts w:ascii="Aptos Narrow" w:eastAsia="Times New Roman" w:hAnsi="Aptos Narrow" w:cs="Times New Roman"/>
+                <w:b/>
+                <w:bCs/>
+                <w:color w:val="000000"/>
+                <w:kern w:val="0"/>
+                <w:lang w:eastAsia="en-GB"/>
+                <w14:ligatures w14:val="none"/>
+              </w:rPr>
+              <w:t xml:space="preserve">When </w:t>
+            </w:r>
+            <w:r>
+              <w:rPr>
+                <w:rFonts w:ascii="Aptos Narrow" w:eastAsia="Times New Roman" w:hAnsi="Aptos Narrow" w:cs="Times New Roman"/>
+                <w:color w:val="000000"/>
+                <w:kern w:val="0"/>
+                <w:lang w:eastAsia="en-GB"/>
+                <w14:ligatures w14:val="none"/>
+              </w:rPr>
+              <w:t>HTTP Requests are sent to the Decisioning Endpoint</w:t>
+            </w:r>
+          </w:p>
+          <w:p>
+            <w:pPr>
+              <w:spacing w:after="0" w:line="240" w:lineRule="auto"/>
+              <w:rPr>
+                <w:rFonts w:ascii="Aptos Narrow" w:eastAsia="Times New Roman" w:hAnsi="Aptos Narrow" w:cs="Times New Roman"/>
+                <w:color w:val="000000"/>
+                <w:kern w:val="0"/>
+                <w:lang w:eastAsia="en-GB"/>
+                <w14:ligatures w14:val="none"/>
+              </w:rPr>
+            </w:pPr>
+            <w:r>
+              <w:rPr>
+                <w:rFonts w:ascii="Aptos Narrow" w:eastAsia="Times New Roman" w:hAnsi="Aptos Narrow" w:cs="Times New Roman"/>
+                <w:b/>
+                <w:bCs/>
+                <w:color w:val="000000"/>
+                <w:kern w:val="0"/>
+                <w:lang w:eastAsia="en-GB"/>
+                <w14:ligatures w14:val="none"/>
+              </w:rPr>
+              <w:t>And</w:t>
+            </w:r>
+            <w:r>
+              <w:rPr>
+                <w:rFonts w:ascii="Aptos Narrow" w:eastAsia="Times New Roman" w:hAnsi="Aptos Narrow" w:cs="Times New Roman"/>
+                <w:color w:val="000000"/>
+                <w:kern w:val="0"/>
+                <w:lang w:eastAsia="en-GB"/>
+                <w14:ligatures w14:val="none"/>
+              </w:rPr>
+              <w:t xml:space="preserve"> the request type is for a credit quotation offer</w:t>
+            </w:r>
+          </w:p>
+          <w:p>
+            <w:pPr>
+              <w:spacing w:after="0" w:line="240" w:lineRule="auto"/>
+              <w:rPr>
+                <w:rFonts w:ascii="Aptos Narrow" w:eastAsia="Times New Roman" w:hAnsi="Aptos Narrow" w:cs="Times New Roman"/>
+                <w:color w:val="000000"/>
+                <w:kern w:val="0"/>
+                <w:lang w:eastAsia="en-GB"/>
+                <w14:ligatures w14:val="none"/>
+              </w:rPr>
+            </w:pPr>
+            <w:r>
+              <w:rPr>
+                <w:rFonts w:ascii="Aptos Narrow" w:eastAsia="Times New Roman" w:hAnsi="Aptos Narrow" w:cs="Times New Roman"/>
+                <w:b/>
+                <w:bCs/>
+                <w:color w:val="000000"/>
+                <w:kern w:val="0"/>
+                <w:lang w:eastAsia="en-GB"/>
+                <w14:ligatures w14:val="none"/>
+              </w:rPr>
+              <w:t>And</w:t>
+            </w:r>
+            <w:r>
+              <w:rPr>
+                <w:rFonts w:ascii="Aptos Narrow" w:eastAsia="Times New Roman" w:hAnsi="Aptos Narrow" w:cs="Times New Roman"/>
+                <w:color w:val="000000"/>
+                <w:kern w:val="0"/>
+                <w:lang w:eastAsia="en-GB"/>
+                <w14:ligatures w14:val="none"/>
+              </w:rPr>
+              <w:t xml:space="preserve"> the final decision returned in the responses is “Accept”</w:t>
+            </w:r>
+          </w:p>
+          <w:p>
+            <w:pPr>
+              <w:spacing w:after="0" w:line="240" w:lineRule="auto"/>
+              <w:rPr>
+                <w:rFonts w:ascii="Aptos Narrow" w:eastAsia="Times New Roman" w:hAnsi="Aptos Narrow" w:cs="Times New Roman"/>
+                <w:color w:val="000000"/>
+                <w:kern w:val="0"/>
+                <w:lang w:eastAsia="en-GB"/>
+                <w14:ligatures w14:val="none"/>
+              </w:rPr>
+            </w:pPr>
+            <w:r>
+              <w:rPr>
+                <w:rFonts w:ascii="Aptos Narrow" w:eastAsia="Times New Roman" w:hAnsi="Aptos Narrow" w:cs="Times New Roman"/>
+                <w:b/>
+                <w:bCs/>
+                <w:color w:val="000000"/>
+                <w:kern w:val="0"/>
+                <w:lang w:eastAsia="en-GB"/>
+                <w14:ligatures w14:val="none"/>
+              </w:rPr>
+              <w:t>Then</w:t>
+            </w:r>
+            <w:r>
+              <w:rPr>
+                <w:rFonts w:ascii="Aptos Narrow" w:eastAsia="Times New Roman" w:hAnsi="Aptos Narrow" w:cs="Times New Roman"/>
+                <w:color w:val="000000"/>
+                <w:kern w:val="0"/>
+                <w:lang w:eastAsia="en-GB"/>
+                <w14:ligatures w14:val="none"/>
+              </w:rPr>
+              <w:t xml:space="preserve"> the average response time of the system will be &lt;= 7 seconds</w:t>
+            </w:r>
+          </w:p>
+        </w:tc>
+      </w:tr>
+      <w:tr>
+        <w:trPr>
+          <w:trHeight w:val="2400"/>
+        </w:trPr>
+        <w:tc>
+          <w:tcPr>
+            <w:tcW w:w="421" w:type="dxa"/>
+            <w:shd w:val="clear" w:color="auto" w:fill="auto"/>
+            <w:noWrap/>
+            <w:vAlign w:val="center"/>
+          </w:tcPr>
+          <w:p>
+            <w:pPr>
+              <w:spacing w:after="0" w:line="240" w:lineRule="auto"/>
+              <w:jc w:val="center"/>
+              <w:rPr>
+                <w:rFonts w:ascii="Aptos Narrow" w:eastAsia="Times New Roman" w:hAnsi="Aptos Narrow" w:cs="Times New Roman"/>
+                <w:color w:val="000000"/>
+                <w:kern w:val="0"/>
+                <w:lang w:eastAsia="en-GB"/>
+                <w14:ligatures w14:val="none"/>
+              </w:rPr>
+            </w:pPr>
+            <w:r>
+              <w:rPr>
+                <w:rFonts w:ascii="Aptos Narrow" w:eastAsia="Times New Roman" w:hAnsi="Aptos Narrow" w:cs="Times New Roman"/>
+                <w:color w:val="000000"/>
+                <w:kern w:val="0"/>
+                <w:lang w:eastAsia="en-GB"/>
+                <w14:ligatures w14:val="none"/>
+              </w:rPr>
+              <w:lastRenderedPageBreak/>
+              <w:t>2</w:t>
+            </w:r>
+          </w:p>
+        </w:tc>
+        <w:tc>
+          <w:tcPr>
+            <w:tcW w:w="1149" w:type="dxa"/>
+            <w:shd w:val="clear" w:color="auto" w:fill="auto"/>
+            <w:noWrap/>
+            <w:vAlign w:val="center"/>
+          </w:tcPr>
+          <w:p>
+            <w:pPr>
+              <w:spacing w:after="0" w:line="240" w:lineRule="auto"/>
+              <w:rPr>
+                <w:rFonts w:ascii="Aptos Narrow" w:eastAsia="Times New Roman" w:hAnsi="Aptos Narrow" w:cs="Times New Roman"/>
+                <w:color w:val="000000"/>
+                <w:kern w:val="0"/>
+                <w:lang w:eastAsia="en-GB"/>
+                <w14:ligatures w14:val="none"/>
+              </w:rPr>
+            </w:pPr>
+            <w:r>
+              <w:rPr>
+                <w:rFonts w:ascii="Aptos Narrow" w:eastAsia="Times New Roman" w:hAnsi="Aptos Narrow" w:cs="Times New Roman"/>
+                <w:color w:val="000000"/>
+                <w:kern w:val="0"/>
+                <w:lang w:eastAsia="en-GB"/>
+                <w14:ligatures w14:val="none"/>
+              </w:rPr>
+              <w:t>Non-</w:t>
+            </w:r>
+            <w:r>
+              <w:rPr>
+                <w:rFonts w:ascii="Aptos Narrow" w:eastAsia="Times New Roman" w:hAnsi="Aptos Narrow" w:cs="Times New Roman"/>
+                <w:color w:val="000000"/>
+                <w:kern w:val="0"/>
+                <w:lang w:eastAsia="en-GB"/>
+                <w14:ligatures w14:val="none"/>
+              </w:rPr>
+              <w:t>Functional</w:t>
+            </w:r>
+          </w:p>
+        </w:tc>
+        <w:tc>
+          <w:tcPr>
+            <w:tcW w:w="1351" w:type="dxa"/>
+            <w:shd w:val="clear" w:color="auto" w:fill="auto"/>
+            <w:noWrap/>
+            <w:vAlign w:val="center"/>
+          </w:tcPr>
+          <w:p>
+            <w:pPr>
+              <w:spacing w:after="0" w:line="240" w:lineRule="auto"/>
+              <w:rPr>
+                <w:rFonts w:ascii="Aptos Narrow" w:eastAsia="Times New Roman" w:hAnsi="Aptos Narrow" w:cs="Times New Roman"/>
+                <w:color w:val="000000"/>
+                <w:kern w:val="0"/>
+                <w:lang w:eastAsia="en-GB"/>
+                <w14:ligatures w14:val="none"/>
+              </w:rPr>
+            </w:pPr>
+            <w:r>
+              <w:rPr>
+                <w:rFonts w:ascii="Aptos Narrow" w:eastAsia="Times New Roman" w:hAnsi="Aptos Narrow" w:cs="Times New Roman"/>
+                <w:color w:val="000000"/>
+                <w:kern w:val="0"/>
+                <w:lang w:eastAsia="en-GB"/>
+                <w14:ligatures w14:val="none"/>
+              </w:rPr>
+              <w:t>Performance</w:t>
+            </w:r>
+          </w:p>
+        </w:tc>
+        <w:tc>
+          <w:tcPr>
+            <w:tcW w:w="1742" w:type="dxa"/>
+            <w:vAlign w:val="center"/>
+          </w:tcPr>
+          <w:p>
+            <w:pPr>
+              <w:spacing w:after="0" w:line="240" w:lineRule="auto"/>
+              <w:rPr>
+                <w:rFonts w:ascii="Aptos Narrow" w:eastAsia="Times New Roman" w:hAnsi="Aptos Narrow" w:cs="Times New Roman"/>
+                <w:b/>
+                <w:bCs/>
+                <w:color w:val="000000"/>
+                <w:kern w:val="0"/>
+                <w:lang w:eastAsia="en-GB"/>
+                <w14:ligatures w14:val="none"/>
+              </w:rPr>
+            </w:pPr>
+            <w:r>
+              <w:rPr>
+                <w:rFonts w:ascii="Aptos Narrow" w:eastAsia="Times New Roman" w:hAnsi="Aptos Narrow" w:cs="Times New Roman"/>
+                <w:b/>
+                <w:bCs/>
+                <w:color w:val="000000"/>
+                <w:kern w:val="0"/>
+                <w:lang w:eastAsia="en-GB"/>
+                <w14:ligatures w14:val="none"/>
+              </w:rPr>
+              <w:t>Response Times</w:t>
+            </w:r>
+            <w:r>
+              <w:rPr>
+                <w:rFonts w:ascii="Aptos Narrow" w:eastAsia="Times New Roman" w:hAnsi="Aptos Narrow" w:cs="Times New Roman"/>
+                <w:b/>
+                <w:bCs/>
+                <w:color w:val="000000"/>
+                <w:kern w:val="0"/>
+                <w:lang w:eastAsia="en-GB"/>
+                <w14:ligatures w14:val="none"/>
+              </w:rPr>
+              <w:t xml:space="preserve"> – 90</w:t>
+            </w:r>
+            <w:r>
+              <w:rPr>
+                <w:rFonts w:ascii="Aptos Narrow" w:eastAsia="Times New Roman" w:hAnsi="Aptos Narrow" w:cs="Times New Roman"/>
+                <w:b/>
+                <w:bCs/>
+                <w:color w:val="000000"/>
+                <w:kern w:val="0"/>
+                <w:vertAlign w:val="superscript"/>
+                <w:lang w:eastAsia="en-GB"/>
+                <w14:ligatures w14:val="none"/>
+              </w:rPr>
+              <w:t>th</w:t>
+            </w:r>
+            <w:r>
+              <w:rPr>
+                <w:rFonts w:ascii="Aptos Narrow" w:eastAsia="Times New Roman" w:hAnsi="Aptos Narrow" w:cs="Times New Roman"/>
+                <w:b/>
+                <w:bCs/>
+                <w:color w:val="000000"/>
+                <w:kern w:val="0"/>
+                <w:lang w:eastAsia="en-GB"/>
+                <w14:ligatures w14:val="none"/>
+              </w:rPr>
+              <w:t xml:space="preserve"> Percentile</w:t>
+            </w:r>
+          </w:p>
+        </w:tc>
+        <w:tc>
+          <w:tcPr>
+            <w:tcW w:w="5773" w:type="dxa"/>
+            <w:shd w:val="clear" w:color="auto" w:fill="auto"/>
+            <w:vAlign w:val="center"/>
+          </w:tcPr>
+          <w:p>
+            <w:pPr>
+              <w:spacing w:after="0" w:line="240" w:lineRule="auto"/>
+              <w:rPr>
+                <w:rFonts w:ascii="Aptos Narrow" w:eastAsia="Times New Roman" w:hAnsi="Aptos Narrow" w:cs="Times New Roman"/>
+                <w:color w:val="000000"/>
+                <w:kern w:val="0"/>
+                <w:lang w:eastAsia="en-GB"/>
+                <w14:ligatures w14:val="none"/>
+              </w:rPr>
+            </w:pPr>
+            <w:r>
+              <w:rPr>
+                <w:rFonts w:ascii="Aptos Narrow" w:eastAsia="Times New Roman" w:hAnsi="Aptos Narrow" w:cs="Times New Roman"/>
+                <w:b/>
+                <w:bCs/>
+                <w:color w:val="000000"/>
+                <w:kern w:val="0"/>
+                <w:lang w:eastAsia="en-GB"/>
+                <w14:ligatures w14:val="none"/>
+              </w:rPr>
+              <w:t>Given</w:t>
+            </w:r>
+            <w:r>
+              <w:rPr>
+                <w:rFonts w:ascii="Aptos Narrow" w:eastAsia="Times New Roman" w:hAnsi="Aptos Narrow" w:cs="Times New Roman"/>
+                <w:color w:val="000000"/>
+                <w:kern w:val="0"/>
+                <w:lang w:eastAsia="en-GB"/>
+                <w14:ligatures w14:val="none"/>
+              </w:rPr>
+              <w:t xml:space="preserve"> </w:t>
+            </w:r>
+            <w:r>
+              <w:rPr>
+                <w:rFonts w:ascii="Aptos Narrow" w:eastAsia="Times New Roman" w:hAnsi="Aptos Narrow" w:cs="Times New Roman"/>
+                <w:color w:val="000000"/>
+                <w:kern w:val="0"/>
+                <w:lang w:eastAsia="en-GB"/>
+                <w14:ligatures w14:val="none"/>
+              </w:rPr>
+              <w:t>the system is under load</w:t>
+            </w:r>
+          </w:p>
+          <w:p>
+            <w:pPr>
+              <w:spacing w:after="0" w:line="240" w:lineRule="auto"/>
+              <w:rPr>
+                <w:rFonts w:ascii="Aptos Narrow" w:eastAsia="Times New Roman" w:hAnsi="Aptos Narrow" w:cs="Times New Roman"/>
+                <w:color w:val="000000"/>
+                <w:kern w:val="0"/>
+                <w:lang w:eastAsia="en-GB"/>
+                <w14:ligatures w14:val="none"/>
+              </w:rPr>
+            </w:pPr>
+            <w:r>
+              <w:rPr>
+                <w:rFonts w:ascii="Aptos Narrow" w:eastAsia="Times New Roman" w:hAnsi="Aptos Narrow" w:cs="Times New Roman"/>
+                <w:b/>
+                <w:bCs/>
+                <w:color w:val="000000"/>
+                <w:kern w:val="0"/>
+                <w:lang w:eastAsia="en-GB"/>
+                <w14:ligatures w14:val="none"/>
+              </w:rPr>
+              <w:t xml:space="preserve">When </w:t>
+            </w:r>
+            <w:r>
+              <w:rPr>
+                <w:rFonts w:ascii="Aptos Narrow" w:eastAsia="Times New Roman" w:hAnsi="Aptos Narrow" w:cs="Times New Roman"/>
+                <w:color w:val="000000"/>
+                <w:kern w:val="0"/>
+                <w:lang w:eastAsia="en-GB"/>
+                <w14:ligatures w14:val="none"/>
+              </w:rPr>
+              <w:t>HTTP Requests are sent to the Decisioning Endpoint</w:t>
+            </w:r>
+          </w:p>
+          <w:p>
+            <w:pPr>
+              <w:spacing w:after="0" w:line="240" w:lineRule="auto"/>
+              <w:rPr>
+                <w:rFonts w:ascii="Aptos Narrow" w:eastAsia="Times New Roman" w:hAnsi="Aptos Narrow" w:cs="Times New Roman"/>
+                <w:color w:val="000000"/>
+                <w:kern w:val="0"/>
+                <w:lang w:eastAsia="en-GB"/>
+                <w14:ligatures w14:val="none"/>
+              </w:rPr>
+            </w:pPr>
+            <w:r>
+              <w:rPr>
+                <w:rFonts w:ascii="Aptos Narrow" w:eastAsia="Times New Roman" w:hAnsi="Aptos Narrow" w:cs="Times New Roman"/>
+                <w:b/>
+                <w:bCs/>
+                <w:color w:val="000000"/>
+                <w:kern w:val="0"/>
+                <w:lang w:eastAsia="en-GB"/>
+                <w14:ligatures w14:val="none"/>
+              </w:rPr>
+              <w:t>And</w:t>
+            </w:r>
+            <w:r>
+              <w:rPr>
+                <w:rFonts w:ascii="Aptos Narrow" w:eastAsia="Times New Roman" w:hAnsi="Aptos Narrow" w:cs="Times New Roman"/>
+                <w:color w:val="000000"/>
+                <w:kern w:val="0"/>
+                <w:lang w:eastAsia="en-GB"/>
+                <w14:ligatures w14:val="none"/>
+              </w:rPr>
+              <w:t xml:space="preserve"> the request type is for a credit quotation offer</w:t>
+            </w:r>
+          </w:p>
+          <w:p>
+            <w:pPr>
+              <w:spacing w:after="0" w:line="240" w:lineRule="auto"/>
+              <w:rPr>
+                <w:rFonts w:ascii="Aptos Narrow" w:eastAsia="Times New Roman" w:hAnsi="Aptos Narrow" w:cs="Times New Roman"/>
+                <w:color w:val="000000"/>
+                <w:kern w:val="0"/>
+                <w:lang w:eastAsia="en-GB"/>
+                <w14:ligatures w14:val="none"/>
+              </w:rPr>
+            </w:pPr>
+            <w:r>
+              <w:rPr>
+                <w:rFonts w:ascii="Aptos Narrow" w:eastAsia="Times New Roman" w:hAnsi="Aptos Narrow" w:cs="Times New Roman"/>
+                <w:b/>
+                <w:bCs/>
+                <w:color w:val="000000"/>
+                <w:kern w:val="0"/>
+                <w:lang w:eastAsia="en-GB"/>
+                <w14:ligatures w14:val="none"/>
+              </w:rPr>
+              <w:t>And</w:t>
+            </w:r>
+            <w:r>
+              <w:rPr>
+                <w:rFonts w:ascii="Aptos Narrow" w:eastAsia="Times New Roman" w:hAnsi="Aptos Narrow" w:cs="Times New Roman"/>
+                <w:color w:val="000000"/>
+                <w:kern w:val="0"/>
+                <w:lang w:eastAsia="en-GB"/>
+                <w14:ligatures w14:val="none"/>
+              </w:rPr>
+              <w:t xml:space="preserve"> the final decision returned in the responses is “Accept”</w:t>
+            </w:r>
+          </w:p>
+          <w:p>
+            <w:pPr>
+              <w:spacing w:after="0" w:line="240" w:lineRule="auto"/>
+              <w:rPr>
+                <w:rFonts w:ascii="Aptos Narrow" w:eastAsia="Times New Roman" w:hAnsi="Aptos Narrow" w:cs="Times New Roman"/>
+                <w:b/>
+                <w:bCs/>
+                <w:color w:val="000000"/>
+                <w:kern w:val="0"/>
+                <w:lang w:eastAsia="en-GB"/>
+                <w14:ligatures w14:val="none"/>
+              </w:rPr>
+            </w:pPr>
+            <w:r>
+              <w:rPr>
+                <w:rFonts w:ascii="Aptos Narrow" w:eastAsia="Times New Roman" w:hAnsi="Aptos Narrow" w:cs="Times New Roman"/>
+                <w:b/>
+                <w:bCs/>
+                <w:color w:val="000000"/>
+                <w:kern w:val="0"/>
+                <w:lang w:eastAsia="en-GB"/>
+                <w14:ligatures w14:val="none"/>
+              </w:rPr>
+              <w:t>Then</w:t>
+            </w:r>
+            <w:r>
+              <w:rPr>
+                <w:rFonts w:ascii="Aptos Narrow" w:eastAsia="Times New Roman" w:hAnsi="Aptos Narrow" w:cs="Times New Roman"/>
+                <w:color w:val="000000"/>
+                <w:kern w:val="0"/>
+                <w:lang w:eastAsia="en-GB"/>
+                <w14:ligatures w14:val="none"/>
+              </w:rPr>
+              <w:t xml:space="preserve"> response time</w:t>
+            </w:r>
+            <w:r>
+              <w:rPr>
+                <w:rFonts w:ascii="Aptos Narrow" w:eastAsia="Times New Roman" w:hAnsi="Aptos Narrow" w:cs="Times New Roman"/>
+                <w:color w:val="000000"/>
+                <w:kern w:val="0"/>
+                <w:lang w:eastAsia="en-GB"/>
+                <w14:ligatures w14:val="none"/>
+              </w:rPr>
+              <w:t>s</w:t>
+            </w:r>
+            <w:r>
+              <w:rPr>
+                <w:rFonts w:ascii="Aptos Narrow" w:eastAsia="Times New Roman" w:hAnsi="Aptos Narrow" w:cs="Times New Roman"/>
+                <w:color w:val="000000"/>
+                <w:kern w:val="0"/>
+                <w:lang w:eastAsia="en-GB"/>
+                <w14:ligatures w14:val="none"/>
+              </w:rPr>
+              <w:t xml:space="preserve"> of the system will be &lt;= 7 seconds</w:t>
+            </w:r>
+            <w:r>
+              <w:rPr>
+                <w:rFonts w:ascii="Aptos Narrow" w:eastAsia="Times New Roman" w:hAnsi="Aptos Narrow" w:cs="Times New Roman"/>
+                <w:color w:val="000000"/>
+                <w:kern w:val="0"/>
+                <w:lang w:eastAsia="en-GB"/>
+                <w14:ligatures w14:val="none"/>
+              </w:rPr>
+              <w:t xml:space="preserve"> at the 90</w:t>
+            </w:r>
+            <w:r>
+              <w:rPr>
+                <w:rFonts w:ascii="Aptos Narrow" w:eastAsia="Times New Roman" w:hAnsi="Aptos Narrow" w:cs="Times New Roman"/>
+                <w:color w:val="000000"/>
+                <w:kern w:val="0"/>
+                <w:vertAlign w:val="superscript"/>
+                <w:lang w:eastAsia="en-GB"/>
+                <w14:ligatures w14:val="none"/>
+              </w:rPr>
+              <w:t>th</w:t>
+            </w:r>
+            <w:r>
+              <w:rPr>
+                <w:rFonts w:ascii="Aptos Narrow" w:eastAsia="Times New Roman" w:hAnsi="Aptos Narrow" w:cs="Times New Roman"/>
+                <w:color w:val="000000"/>
+                <w:kern w:val="0"/>
+                <w:lang w:eastAsia="en-GB"/>
+                <w14:ligatures w14:val="none"/>
+              </w:rPr>
+              <w:t xml:space="preserve"> Percentile (i.e. 90% of requests are &lt;= 7 seconds)</w:t>
+            </w:r>
           </w:p>
         </w:tc>
       </w:tr>
@@ -16667,17 +18054,149 @@
     <w:p/>
     <w:p>
       <w:pPr>
+        <w:rPr>
+          <w:b/>
+          <w:bCs/>
+          <w:color w:val="FF0000"/>
+        </w:rPr>
+      </w:pPr>
+      <w:r>
+        <w:rPr>
+          <w:b/>
+          <w:bCs/>
+          <w:color w:val="FF0000"/>
+        </w:rPr>
+        <w:t>[</w:t>
+      </w:r>
+      <w:r>
+        <w:rPr>
+          <w:b/>
+          <w:bCs/>
+          <w:color w:val="FF0000"/>
+        </w:rPr>
+        <w:t>Add results in here once have the</w:t>
+      </w:r>
+      <w:r>
+        <w:rPr>
+          <w:b/>
+          <w:bCs/>
+          <w:color w:val="FF0000"/>
+        </w:rPr>
+        <w:t xml:space="preserve"> Postman Access sorted]</w:t>
+      </w:r>
+    </w:p>
+    <w:p>
+      <w:pPr>
+        <w:spacing w:line="278" w:lineRule="auto"/>
+      </w:pPr>
+      <w:r>
+        <w:br w:type="page"/>
+      </w:r>
+    </w:p>
+    <w:p>
+      <w:pPr>
         <w:pStyle w:val="Heading3"/>
       </w:pPr>
-      <w:bookmarkStart w:id="45" w:name="_Toc178867782"/>
-      <w:r>
-        <w:t>Security Testing (Penetration)</w:t>
-      </w:r>
-      <w:bookmarkEnd w:id="45"/>
+      <w:bookmarkStart w:id="47" w:name="_Toc178950745"/>
+      <w:r>
+        <w:lastRenderedPageBreak/>
+        <w:t>Load Testing</w:t>
+      </w:r>
+      <w:bookmarkEnd w:id="47"/>
+    </w:p>
+    <w:p>
+      <w:pPr>
+        <w:jc w:val="both"/>
+      </w:pPr>
+      <w:r>
+        <w:t xml:space="preserve">Load Testing is like Performance testing (often being grouped into it) but has a more specific scope. It focuses on the system being able to perform as expected when </w:t>
+      </w:r>
+      <w:r>
+        <w:t>multiple requests are being made to the system e.g. 10+ users are attempting to use the same application in parallel.</w:t>
+      </w:r>
+      <w:r>
+        <w:t xml:space="preserve"> Failure of a system to pass this can be catastrophic e.g. </w:t>
+      </w:r>
+      <w:sdt>
+        <w:sdtPr>
+          <w:id w:val="-1047369342"/>
+          <w:citation/>
+        </w:sdtPr>
+        <w:sdtContent>
+          <w:r>
+            <w:fldChar w:fldCharType="begin"/>
+          </w:r>
+          <w:r>
+            <w:instrText xml:space="preserve"> CITATION Sma241 \l 2057 </w:instrText>
+          </w:r>
+          <w:r>
+            <w:fldChar w:fldCharType="separate"/>
+          </w:r>
+          <w:r>
+            <w:rPr>
+              <w:noProof/>
+            </w:rPr>
+            <w:t>(Smartbear SoapUI, 2024)</w:t>
+          </w:r>
+          <w:r>
+            <w:fldChar w:fldCharType="end"/>
+          </w:r>
+        </w:sdtContent>
+      </w:sdt>
+      <w:r>
+        <w:t xml:space="preserve"> details a case of the airline United failing to cope with load, forcing them to group flights globally for about an hour. </w:t>
+      </w:r>
+    </w:p>
+    <w:p>
+      <w:pPr>
+        <w:jc w:val="both"/>
+      </w:pPr>
+      <w:r>
+        <w:t>In my team’s case, this means that our Credit Decisioning service needs to be able to handle multiple applications for credit coming in from different people at the same time.</w:t>
+      </w:r>
+      <w:r>
+        <w:t xml:space="preserve"> Failing to do so means we’re unable to service those potential customers, who could look elsewhere for credit, resulting on lost revenue opportunities for us.</w:t>
+      </w:r>
+    </w:p>
+    <w:p>
+      <w:pPr>
+        <w:jc w:val="both"/>
+      </w:pPr>
+      <w:r>
+        <w:t xml:space="preserve">The same Postman functionality I used for my </w:t>
+      </w:r>
+      <w:r>
+        <w:t xml:space="preserve">Performance testing also enables Load testing by simulating multiple HTTP requests being sent in parallel. </w:t>
+      </w:r>
+    </w:p>
+    <w:p>
+      <w:pPr>
+        <w:rPr>
+          <w:b/>
+          <w:bCs/>
+          <w:u w:val="single"/>
+        </w:rPr>
+      </w:pPr>
+      <w:r>
+        <w:rPr>
+          <w:b/>
+          <w:bCs/>
+          <w:u w:val="single"/>
+        </w:rPr>
+        <w:t xml:space="preserve">Test </w:t>
+      </w:r>
+      <w:r>
+        <w:rPr>
+          <w:b/>
+          <w:bCs/>
+          <w:u w:val="single"/>
+        </w:rPr>
+        <w:t>Cases</w:t>
+      </w:r>
     </w:p>
     <w:tbl>
       <w:tblPr>
-        <w:tblW w:w="8972" w:type="dxa"/>
+        <w:tblW w:w="10436" w:type="dxa"/>
         <w:tblBorders>
           <w:top w:val="single" w:sz="12" w:space="0" w:color="auto"/>
           <w:left w:val="single" w:sz="12" w:space="0" w:color="auto"/>
@@ -16691,12 +18210,13 @@
       <w:tblGrid>
         <w:gridCol w:w="421"/>
         <w:gridCol w:w="1149"/>
-        <w:gridCol w:w="1165"/>
-        <w:gridCol w:w="6237"/>
+        <w:gridCol w:w="1351"/>
+        <w:gridCol w:w="1742"/>
+        <w:gridCol w:w="5773"/>
       </w:tblGrid>
       <w:tr>
         <w:trPr>
-          <w:trHeight w:val="300"/>
+          <w:trHeight w:val="225"/>
         </w:trPr>
         <w:tc>
           <w:tcPr>
@@ -16708,7 +18228,6 @@
           <w:p>
             <w:pPr>
               <w:spacing w:after="0" w:line="240" w:lineRule="auto"/>
-              <w:jc w:val="center"/>
               <w:rPr>
                 <w:rFonts w:ascii="Aptos Narrow" w:eastAsia="Times New Roman" w:hAnsi="Aptos Narrow" w:cs="Times New Roman"/>
                 <w:color w:val="000000"/>
@@ -16765,7 +18284,7 @@
         </w:tc>
         <w:tc>
           <w:tcPr>
-            <w:tcW w:w="1165" w:type="dxa"/>
+            <w:tcW w:w="1351" w:type="dxa"/>
             <w:shd w:val="clear" w:color="auto" w:fill="000000" w:themeFill="text1"/>
             <w:noWrap/>
             <w:vAlign w:val="center"/>
@@ -16797,7 +18316,7 @@
         </w:tc>
         <w:tc>
           <w:tcPr>
-            <w:tcW w:w="6237" w:type="dxa"/>
+            <w:tcW w:w="1742" w:type="dxa"/>
             <w:shd w:val="clear" w:color="auto" w:fill="000000" w:themeFill="text1"/>
             <w:vAlign w:val="center"/>
           </w:tcPr>
@@ -16806,6 +18325,41 @@
               <w:spacing w:after="0" w:line="240" w:lineRule="auto"/>
               <w:rPr>
                 <w:rFonts w:ascii="Aptos Narrow" w:eastAsia="Times New Roman" w:hAnsi="Aptos Narrow" w:cs="Times New Roman"/>
+                <w:b/>
+                <w:bCs/>
+                <w:color w:val="000000"/>
+                <w:kern w:val="0"/>
+                <w:lang w:eastAsia="en-GB"/>
+                <w14:ligatures w14:val="none"/>
+              </w:rPr>
+            </w:pPr>
+            <w:r>
+              <w:rPr>
+                <w:rFonts w:ascii="Aptos Narrow" w:eastAsia="Times New Roman" w:hAnsi="Aptos Narrow" w:cs="Times New Roman"/>
+                <w:b/>
+                <w:bCs/>
+                <w:color w:val="FFFFFF"/>
+                <w:kern w:val="0"/>
+                <w:lang w:eastAsia="en-GB"/>
+                <w14:ligatures w14:val="none"/>
+              </w:rPr>
+              <w:t>Scope</w:t>
+            </w:r>
+          </w:p>
+        </w:tc>
+        <w:tc>
+          <w:tcPr>
+            <w:tcW w:w="5773" w:type="dxa"/>
+            <w:shd w:val="clear" w:color="auto" w:fill="000000" w:themeFill="text1"/>
+            <w:vAlign w:val="center"/>
+          </w:tcPr>
+          <w:p>
+            <w:pPr>
+              <w:spacing w:after="0" w:line="240" w:lineRule="auto"/>
+              <w:rPr>
+                <w:rFonts w:ascii="Aptos Narrow" w:eastAsia="Times New Roman" w:hAnsi="Aptos Narrow" w:cs="Times New Roman"/>
+                <w:b/>
+                <w:bCs/>
                 <w:color w:val="000000"/>
                 <w:kern w:val="0"/>
                 <w:lang w:eastAsia="en-GB"/>
@@ -16837,7 +18391,6 @@
             <w:shd w:val="clear" w:color="auto" w:fill="auto"/>
             <w:noWrap/>
             <w:vAlign w:val="center"/>
-            <w:hideMark/>
           </w:tcPr>
           <w:p>
             <w:pPr>
@@ -16869,7 +18422,6 @@
             <w:shd w:val="clear" w:color="auto" w:fill="auto"/>
             <w:noWrap/>
             <w:vAlign w:val="center"/>
-            <w:hideMark/>
           </w:tcPr>
           <w:p>
             <w:pPr>
@@ -16906,11 +18458,10 @@
         </w:tc>
         <w:tc>
           <w:tcPr>
-            <w:tcW w:w="1165" w:type="dxa"/>
+            <w:tcW w:w="1351" w:type="dxa"/>
             <w:shd w:val="clear" w:color="auto" w:fill="auto"/>
             <w:noWrap/>
             <w:vAlign w:val="center"/>
-            <w:hideMark/>
           </w:tcPr>
           <w:p>
             <w:pPr>
@@ -16923,26 +18474,79 @@
                 <w14:ligatures w14:val="none"/>
               </w:rPr>
             </w:pPr>
-            <w:proofErr w:type="spellStart"/>
-            <w:r>
-              <w:rPr>
-                <w:rFonts w:ascii="Aptos Narrow" w:eastAsia="Times New Roman" w:hAnsi="Aptos Narrow" w:cs="Times New Roman"/>
-                <w:color w:val="000000"/>
-                <w:kern w:val="0"/>
-                <w:lang w:eastAsia="en-GB"/>
-                <w14:ligatures w14:val="none"/>
-              </w:rPr>
-              <w:t>Secuirty</w:t>
-            </w:r>
-            <w:proofErr w:type="spellEnd"/>
+            <w:r>
+              <w:rPr>
+                <w:rFonts w:ascii="Aptos Narrow" w:eastAsia="Times New Roman" w:hAnsi="Aptos Narrow" w:cs="Times New Roman"/>
+                <w:color w:val="000000"/>
+                <w:kern w:val="0"/>
+                <w:lang w:eastAsia="en-GB"/>
+                <w14:ligatures w14:val="none"/>
+              </w:rPr>
+              <w:t>Load</w:t>
+            </w:r>
           </w:p>
         </w:tc>
         <w:tc>
           <w:tcPr>
-            <w:tcW w:w="6237" w:type="dxa"/>
+            <w:tcW w:w="1742" w:type="dxa"/>
+            <w:vAlign w:val="center"/>
+          </w:tcPr>
+          <w:p>
+            <w:pPr>
+              <w:spacing w:after="0" w:line="240" w:lineRule="auto"/>
+              <w:rPr>
+                <w:rFonts w:ascii="Aptos Narrow" w:eastAsia="Times New Roman" w:hAnsi="Aptos Narrow" w:cs="Times New Roman"/>
+                <w:b/>
+                <w:bCs/>
+                <w:color w:val="000000"/>
+                <w:kern w:val="0"/>
+                <w:lang w:eastAsia="en-GB"/>
+                <w14:ligatures w14:val="none"/>
+              </w:rPr>
+            </w:pPr>
+            <w:r>
+              <w:rPr>
+                <w:rFonts w:ascii="Aptos Narrow" w:eastAsia="Times New Roman" w:hAnsi="Aptos Narrow" w:cs="Times New Roman"/>
+                <w:b/>
+                <w:bCs/>
+                <w:color w:val="000000"/>
+                <w:kern w:val="0"/>
+                <w:lang w:eastAsia="en-GB"/>
+                <w14:ligatures w14:val="none"/>
+              </w:rPr>
+              <w:t>P</w:t>
+            </w:r>
+            <w:r>
+              <w:rPr>
+                <w:rFonts w:ascii="Aptos Narrow" w:eastAsia="Times New Roman" w:hAnsi="Aptos Narrow" w:cs="Times New Roman"/>
+                <w:b/>
+                <w:bCs/>
+                <w:color w:val="000000"/>
+                <w:kern w:val="0"/>
+                <w:lang w:eastAsia="en-GB"/>
+                <w14:ligatures w14:val="none"/>
+              </w:rPr>
+              <w:t xml:space="preserve">arallel </w:t>
+            </w:r>
+            <w:r>
+              <w:rPr>
+                <w:rFonts w:ascii="Aptos Narrow" w:eastAsia="Times New Roman" w:hAnsi="Aptos Narrow" w:cs="Times New Roman"/>
+                <w:b/>
+                <w:bCs/>
+                <w:color w:val="000000"/>
+                <w:kern w:val="0"/>
+                <w:lang w:eastAsia="en-GB"/>
+                <w14:ligatures w14:val="none"/>
+              </w:rPr>
+              <w:t>HTTP Requests</w:t>
+            </w:r>
+          </w:p>
+        </w:tc>
+        <w:tc>
+          <w:tcPr>
+            <w:tcW w:w="5773" w:type="dxa"/>
             <w:shd w:val="clear" w:color="auto" w:fill="auto"/>
             <w:vAlign w:val="center"/>
-            <w:hideMark/>
           </w:tcPr>
           <w:p>
             <w:pPr>
@@ -16976,6 +18580,182 @@
                 <w14:ligatures w14:val="none"/>
               </w:rPr>
               <w:t xml:space="preserve"> </w:t>
+            </w:r>
+            <w:r>
+              <w:rPr>
+                <w:rFonts w:ascii="Aptos Narrow" w:eastAsia="Times New Roman" w:hAnsi="Aptos Narrow" w:cs="Times New Roman"/>
+                <w:color w:val="000000"/>
+                <w:kern w:val="0"/>
+                <w:lang w:eastAsia="en-GB"/>
+                <w14:ligatures w14:val="none"/>
+              </w:rPr>
+              <w:t>the system is under load</w:t>
+            </w:r>
+          </w:p>
+          <w:p>
+            <w:pPr>
+              <w:spacing w:after="0" w:line="240" w:lineRule="auto"/>
+              <w:rPr>
+                <w:rFonts w:ascii="Aptos Narrow" w:eastAsia="Times New Roman" w:hAnsi="Aptos Narrow" w:cs="Times New Roman"/>
+                <w:color w:val="000000"/>
+                <w:kern w:val="0"/>
+                <w:lang w:eastAsia="en-GB"/>
+                <w14:ligatures w14:val="none"/>
+              </w:rPr>
+            </w:pPr>
+            <w:r>
+              <w:rPr>
+                <w:rFonts w:ascii="Aptos Narrow" w:eastAsia="Times New Roman" w:hAnsi="Aptos Narrow" w:cs="Times New Roman"/>
+                <w:b/>
+                <w:bCs/>
+                <w:color w:val="000000"/>
+                <w:kern w:val="0"/>
+                <w:lang w:eastAsia="en-GB"/>
+                <w14:ligatures w14:val="none"/>
+              </w:rPr>
+              <w:t xml:space="preserve">When </w:t>
+            </w:r>
+            <w:r>
+              <w:rPr>
+                <w:rFonts w:ascii="Aptos Narrow" w:eastAsia="Times New Roman" w:hAnsi="Aptos Narrow" w:cs="Times New Roman"/>
+                <w:color w:val="000000"/>
+                <w:kern w:val="0"/>
+                <w:lang w:eastAsia="en-GB"/>
+                <w14:ligatures w14:val="none"/>
+              </w:rPr>
+              <w:t>HTTP Requests are sent to the Decisioning Endpoint</w:t>
+            </w:r>
+          </w:p>
+          <w:p>
+            <w:pPr>
+              <w:spacing w:after="0" w:line="240" w:lineRule="auto"/>
+              <w:rPr>
+                <w:rFonts w:ascii="Aptos Narrow" w:eastAsia="Times New Roman" w:hAnsi="Aptos Narrow" w:cs="Times New Roman"/>
+                <w:color w:val="000000"/>
+                <w:kern w:val="0"/>
+                <w:lang w:eastAsia="en-GB"/>
+                <w14:ligatures w14:val="none"/>
+              </w:rPr>
+            </w:pPr>
+            <w:r>
+              <w:rPr>
+                <w:rFonts w:ascii="Aptos Narrow" w:eastAsia="Times New Roman" w:hAnsi="Aptos Narrow" w:cs="Times New Roman"/>
+                <w:b/>
+                <w:bCs/>
+                <w:color w:val="000000"/>
+                <w:kern w:val="0"/>
+                <w:lang w:eastAsia="en-GB"/>
+                <w14:ligatures w14:val="none"/>
+              </w:rPr>
+              <w:t>And</w:t>
+            </w:r>
+            <w:r>
+              <w:rPr>
+                <w:rFonts w:ascii="Aptos Narrow" w:eastAsia="Times New Roman" w:hAnsi="Aptos Narrow" w:cs="Times New Roman"/>
+                <w:color w:val="000000"/>
+                <w:kern w:val="0"/>
+                <w:lang w:eastAsia="en-GB"/>
+                <w14:ligatures w14:val="none"/>
+              </w:rPr>
+              <w:t xml:space="preserve"> multiple requests are being sent in parallel</w:t>
+            </w:r>
+          </w:p>
+          <w:p>
+            <w:pPr>
+              <w:spacing w:after="0" w:line="240" w:lineRule="auto"/>
+              <w:rPr>
+                <w:rFonts w:ascii="Aptos Narrow" w:eastAsia="Times New Roman" w:hAnsi="Aptos Narrow" w:cs="Times New Roman"/>
+                <w:color w:val="000000"/>
+                <w:kern w:val="0"/>
+                <w:lang w:eastAsia="en-GB"/>
+                <w14:ligatures w14:val="none"/>
+              </w:rPr>
+            </w:pPr>
+            <w:r>
+              <w:rPr>
+                <w:rFonts w:ascii="Aptos Narrow" w:eastAsia="Times New Roman" w:hAnsi="Aptos Narrow" w:cs="Times New Roman"/>
+                <w:b/>
+                <w:bCs/>
+                <w:color w:val="000000"/>
+                <w:kern w:val="0"/>
+                <w:lang w:eastAsia="en-GB"/>
+                <w14:ligatures w14:val="none"/>
+              </w:rPr>
+              <w:t>Then</w:t>
+            </w:r>
+            <w:r>
+              <w:rPr>
+                <w:rFonts w:ascii="Aptos Narrow" w:eastAsia="Times New Roman" w:hAnsi="Aptos Narrow" w:cs="Times New Roman"/>
+                <w:color w:val="000000"/>
+                <w:kern w:val="0"/>
+                <w:lang w:eastAsia="en-GB"/>
+                <w14:ligatures w14:val="none"/>
+              </w:rPr>
+              <w:t xml:space="preserve"> the system will accept requests from a maximum of </w:t>
+            </w:r>
+            <w:r>
+              <w:rPr>
+                <w:rFonts w:ascii="Aptos Narrow" w:eastAsia="Times New Roman" w:hAnsi="Aptos Narrow" w:cs="Times New Roman"/>
+                <w:color w:val="000000"/>
+                <w:kern w:val="0"/>
+                <w:lang w:eastAsia="en-GB"/>
+                <w14:ligatures w14:val="none"/>
+              </w:rPr>
+              <w:t>25</w:t>
+            </w:r>
+            <w:r>
+              <w:rPr>
+                <w:rFonts w:ascii="Aptos Narrow" w:eastAsia="Times New Roman" w:hAnsi="Aptos Narrow" w:cs="Times New Roman"/>
+                <w:color w:val="000000"/>
+                <w:kern w:val="0"/>
+                <w:lang w:eastAsia="en-GB"/>
+                <w14:ligatures w14:val="none"/>
+              </w:rPr>
+              <w:t xml:space="preserve"> request</w:t>
+            </w:r>
+            <w:r>
+              <w:rPr>
+                <w:rFonts w:ascii="Aptos Narrow" w:eastAsia="Times New Roman" w:hAnsi="Aptos Narrow" w:cs="Times New Roman"/>
+                <w:color w:val="000000"/>
+                <w:kern w:val="0"/>
+                <w:lang w:eastAsia="en-GB"/>
+                <w14:ligatures w14:val="none"/>
+              </w:rPr>
+              <w:t>s in parallel</w:t>
+            </w:r>
+          </w:p>
+          <w:p>
+            <w:pPr>
+              <w:spacing w:after="0" w:line="240" w:lineRule="auto"/>
+              <w:rPr>
+                <w:rFonts w:ascii="Aptos Narrow" w:eastAsia="Times New Roman" w:hAnsi="Aptos Narrow" w:cs="Times New Roman"/>
+                <w:color w:val="000000"/>
+                <w:kern w:val="0"/>
+                <w:lang w:eastAsia="en-GB"/>
+                <w14:ligatures w14:val="none"/>
+              </w:rPr>
+            </w:pPr>
+            <w:r>
+              <w:rPr>
+                <w:rFonts w:ascii="Aptos Narrow" w:eastAsia="Times New Roman" w:hAnsi="Aptos Narrow" w:cs="Times New Roman"/>
+                <w:b/>
+                <w:bCs/>
+                <w:color w:val="000000"/>
+                <w:kern w:val="0"/>
+                <w:lang w:eastAsia="en-GB"/>
+                <w14:ligatures w14:val="none"/>
+              </w:rPr>
+              <w:t xml:space="preserve">And </w:t>
+            </w:r>
+            <w:r>
+              <w:rPr>
+                <w:rFonts w:ascii="Aptos Narrow" w:eastAsia="Times New Roman" w:hAnsi="Aptos Narrow" w:cs="Times New Roman"/>
+                <w:color w:val="000000"/>
+                <w:kern w:val="0"/>
+                <w:lang w:eastAsia="en-GB"/>
+                <w14:ligatures w14:val="none"/>
+              </w:rPr>
+              <w:t>the HTTP Status Code 200 will be returned for all requests</w:t>
             </w:r>
           </w:p>
         </w:tc>
@@ -16983,26 +18763,165 @@
     </w:tbl>
     <w:p/>
     <w:p>
-      <w:r>
-        <w:t xml:space="preserve">Security Testing (also called Penetration Testing) is about discovering vulnerabilities within the </w:t>
-      </w:r>
-      <w:r>
-        <w:t xml:space="preserve">application that a malicious user could take advantage of for various ends e.g. accessing user data, sabotage etc. </w:t>
-      </w:r>
+      <w:pPr>
+        <w:rPr>
+          <w:b/>
+          <w:bCs/>
+          <w:color w:val="FF0000"/>
+        </w:rPr>
+      </w:pPr>
+      <w:r>
+        <w:rPr>
+          <w:b/>
+          <w:bCs/>
+          <w:color w:val="FF0000"/>
+        </w:rPr>
+        <w:t>[</w:t>
+      </w:r>
+      <w:r>
+        <w:rPr>
+          <w:b/>
+          <w:bCs/>
+          <w:color w:val="FF0000"/>
+        </w:rPr>
+        <w:t>Add results in here once have the</w:t>
+      </w:r>
+      <w:r>
+        <w:rPr>
+          <w:b/>
+          <w:bCs/>
+          <w:color w:val="FF0000"/>
+        </w:rPr>
+        <w:t xml:space="preserve"> Postman Access sorted]</w:t>
+      </w:r>
+    </w:p>
+    <w:p>
       <w:r>
         <w:br w:type="page"/>
       </w:r>
     </w:p>
     <w:p>
       <w:pPr>
-        <w:pStyle w:val="Heading1"/>
-      </w:pPr>
-      <w:bookmarkStart w:id="46" w:name="_Toc178867783"/>
+        <w:pStyle w:val="Heading3"/>
+      </w:pPr>
+      <w:bookmarkStart w:id="48" w:name="_Toc178950746"/>
       <w:r>
         <w:lastRenderedPageBreak/>
-        <w:t>Conclusion</w:t>
-      </w:r>
-      <w:bookmarkEnd w:id="46"/>
+        <w:t>Security Testing (Penetration)</w:t>
+      </w:r>
+      <w:bookmarkEnd w:id="48"/>
+    </w:p>
+    <w:p>
+      <w:r>
+        <w:t>Security Testing (also called Penetration Testing) is about discovering vulnerabilities within the application that a malicious user could take advantage of for various ends e.g. accessing user data, sabotage etc</w:t>
+      </w:r>
+      <w:r>
+        <w:t xml:space="preserve"> </w:t>
+      </w:r>
+      <w:sdt>
+        <w:sdtPr>
+          <w:id w:val="1563986926"/>
+          <w:citation/>
+        </w:sdtPr>
+        <w:sdtContent>
+          <w:r>
+            <w:fldChar w:fldCharType="begin"/>
+          </w:r>
+          <w:r>
+            <w:instrText xml:space="preserve">CITATION UKC24 \l 2057 </w:instrText>
+          </w:r>
+          <w:r>
+            <w:fldChar w:fldCharType="separate"/>
+          </w:r>
+          <w:r>
+            <w:rPr>
+              <w:noProof/>
+            </w:rPr>
+            <w:t>(UK Cyber Security Council, 2024)</w:t>
+          </w:r>
+          <w:r>
+            <w:fldChar w:fldCharType="end"/>
+          </w:r>
+        </w:sdtContent>
+      </w:sdt>
+      <w:r>
+        <w:t>.</w:t>
+      </w:r>
+      <w:r>
+        <w:t xml:space="preserve"> By this definition, Security Testing is critical for a commercial application as not testing for vulnerabilities can lead to exploitation e.g. my employer is within the banking industry, so security risks could lead to exposure of personal data or transactional data </w:t>
+      </w:r>
+      <w:sdt>
+        <w:sdtPr>
+          <w:id w:val="-296680635"/>
+          <w:citation/>
+        </w:sdtPr>
+        <w:sdtContent>
+          <w:r>
+            <w:fldChar w:fldCharType="begin"/>
+          </w:r>
+          <w:r>
+            <w:instrText xml:space="preserve"> CITATION Ank24 \l 2057 </w:instrText>
+          </w:r>
+          <w:r>
+            <w:fldChar w:fldCharType="separate"/>
+          </w:r>
+          <w:r>
+            <w:rPr>
+              <w:noProof/>
+            </w:rPr>
+            <w:t>(Pahuja, 2024)</w:t>
+          </w:r>
+          <w:r>
+            <w:fldChar w:fldCharType="end"/>
+          </w:r>
+        </w:sdtContent>
+      </w:sdt>
+      <w:r>
+        <w:t>. The impact of such a leak can have reputation, regulatory and even legal consequences for our organization is a gap is left.</w:t>
+      </w:r>
+    </w:p>
+    <w:p>
+      <w:r>
+        <w:t>One key disadvantage of Security Testing in comparison to other methods however is the complexity involved. Conducting this testing requires specialised knowledge</w:t>
+      </w:r>
+      <w:r>
+        <w:t xml:space="preserve"> to </w:t>
+      </w:r>
+      <w:r>
+        <w:t>conduct this type of testing</w:t>
+      </w:r>
+      <w:r>
+        <w:t xml:space="preserve"> </w:t>
+      </w:r>
+      <w:sdt>
+        <w:sdtPr>
+          <w:id w:val="-912929867"/>
+          <w:citation/>
+        </w:sdtPr>
+        <w:sdtContent>
+          <w:r>
+            <w:fldChar w:fldCharType="begin"/>
+          </w:r>
+          <w:r>
+            <w:instrText xml:space="preserve"> CITATION Gee4e \l 2057 </w:instrText>
+          </w:r>
+          <w:r>
+            <w:fldChar w:fldCharType="separate"/>
+          </w:r>
+          <w:r>
+            <w:rPr>
+              <w:noProof/>
+            </w:rPr>
+            <w:t>(GeeksForGeeks, 2024e)</w:t>
+          </w:r>
+          <w:r>
+            <w:fldChar w:fldCharType="end"/>
+          </w:r>
+        </w:sdtContent>
+      </w:sdt>
+      <w:r>
+        <w:t>. For example:</w:t>
+      </w:r>
     </w:p>
     <w:p>
       <w:pPr>
@@ -17013,7 +18932,7 @@
         </w:numPr>
       </w:pPr>
       <w:r>
-        <w:t>Many forms of testing, many more beyond what is covered here</w:t>
+        <w:t>Strong knowledge of the code languages used and known vulnerabilities</w:t>
       </w:r>
     </w:p>
     <w:p>
@@ -17025,7 +18944,7 @@
         </w:numPr>
       </w:pPr>
       <w:r>
-        <w:t>Strategic Focus is to bring in as early as possible, costly otherwise</w:t>
+        <w:t xml:space="preserve">Knowledge of common attack vectors e.g. SQL </w:t>
       </w:r>
     </w:p>
     <w:p>
@@ -17037,18 +18956,177 @@
         </w:numPr>
       </w:pPr>
       <w:r>
-        <w:t>Many frameworks to do this with</w:t>
-      </w:r>
+        <w:t>Compliance standards an application/system must be held to (ether as good practice or for regulatory reasons)</w:t>
+      </w:r>
+    </w:p>
+    <w:p>
+      <w:r>
+        <w:t xml:space="preserve">Specialised tools do exist to support this testing e.g. </w:t>
+      </w:r>
+      <w:r>
+        <w:t>Burp Suite</w:t>
+      </w:r>
+      <w:r>
+        <w:t xml:space="preserve"> </w:t>
+      </w:r>
+      <w:r>
+        <w:t xml:space="preserve">is a powerful one I found while researching frameworks for security testing </w:t>
+      </w:r>
+      <w:sdt>
+        <w:sdtPr>
+          <w:id w:val="852147808"/>
+          <w:citation/>
+        </w:sdtPr>
+        <w:sdtContent>
+          <w:r>
+            <w:fldChar w:fldCharType="begin"/>
+          </w:r>
+          <w:r>
+            <w:instrText xml:space="preserve"> CITATION Por24 \l 2057 </w:instrText>
+          </w:r>
+          <w:r>
+            <w:fldChar w:fldCharType="separate"/>
+          </w:r>
+          <w:r>
+            <w:rPr>
+              <w:noProof/>
+            </w:rPr>
+            <w:t>(PortSwigger, 2024)</w:t>
+          </w:r>
+          <w:r>
+            <w:fldChar w:fldCharType="end"/>
+          </w:r>
+        </w:sdtContent>
+      </w:sdt>
+      <w:r>
+        <w:t>, however this is a licensed product.</w:t>
+      </w:r>
+    </w:p>
+    <w:p>
+      <w:r>
+        <w:t xml:space="preserve">Due to </w:t>
+      </w:r>
+      <w:r>
+        <w:t>these points</w:t>
+      </w:r>
+      <w:r>
+        <w:t xml:space="preserve">, the responsibility of Security testing is not something directly handled by my team. We have specialised teams to conduct this kind of testing internally. </w:t>
+      </w:r>
+      <w:r>
+        <w:t>Our 3</w:t>
+      </w:r>
+      <w:r>
+        <w:rPr>
+          <w:vertAlign w:val="superscript"/>
+        </w:rPr>
+        <w:t>rd</w:t>
+      </w:r>
+      <w:r>
+        <w:t xml:space="preserve"> party supplier for our Credit Decisioning system also have their own teams and assurances on security (details of which are trade secrets). I’ve descoped conducting this testing from this report because of this.</w:t>
+      </w:r>
+    </w:p>
+    <w:p>
+      <w:r>
+        <w:br w:type="page"/>
+      </w:r>
+    </w:p>
+    <w:p>
+      <w:pPr>
+        <w:pStyle w:val="Heading1"/>
+      </w:pPr>
+      <w:bookmarkStart w:id="49" w:name="_Toc178950747"/>
+      <w:r>
+        <w:lastRenderedPageBreak/>
+        <w:t>Conclusion</w:t>
+      </w:r>
+      <w:bookmarkEnd w:id="49"/>
     </w:p>
     <w:p>
       <w:pPr>
         <w:spacing w:line="278" w:lineRule="auto"/>
-      </w:pPr>
+        <w:jc w:val="both"/>
+      </w:pPr>
+      <w:r>
+        <w:t>Testing forms a critical part of the Software Development Lifecycle, as it ensures that the software/system develop is of a quality that brings value to the business/clients and achieves the requirements it set out to do. Many frameworks have been developed over time to provide tools to development teams to enable this.</w:t>
+      </w:r>
+    </w:p>
+    <w:p>
+      <w:pPr>
+        <w:spacing w:line="278" w:lineRule="auto"/>
+        <w:jc w:val="both"/>
+      </w:pPr>
+      <w:r>
+        <w:t>Bringing testing as early on into the development life cycle has been the approach of agile teams, per the “Shift-</w:t>
+      </w:r>
+      <w:proofErr w:type="gramStart"/>
+      <w:r>
+        <w:t>Left“ strategy</w:t>
+      </w:r>
+      <w:proofErr w:type="gramEnd"/>
+      <w:r>
+        <w:t xml:space="preserve">.  While this can incur upfront costs (e.g. additional dev/test resources needed to start a development), doing this helps ensure software quality earlier on in the development cycle and mitigates the risk of testing becoming a secondary concern as </w:t>
+      </w:r>
+      <w:r>
+        <w:t xml:space="preserve">project deadlines approach. </w:t>
+      </w:r>
+      <w:r>
+        <w:t>Upfront cost can also be offset by the increased cost that a bug/defect can have if it is found later in the development process e.g. a bug found in a Test environment is much cheaper than Production, as shown in</w:t>
+      </w:r>
+      <w:r>
+        <w:t xml:space="preserve"> </w:t>
+      </w:r>
+      <w:sdt>
+        <w:sdtPr>
+          <w:id w:val="-132094827"/>
+          <w:citation/>
+        </w:sdtPr>
+        <w:sdtContent>
+          <w:r>
+            <w:fldChar w:fldCharType="begin"/>
+          </w:r>
+          <w:r>
+            <w:instrText xml:space="preserve"> CITATION Dee19 \l 2057 </w:instrText>
+          </w:r>
+          <w:r>
+            <w:fldChar w:fldCharType="separate"/>
+          </w:r>
+          <w:r>
+            <w:rPr>
+              <w:noProof/>
+            </w:rPr>
+            <w:t>(Deepsource, 2019)</w:t>
+          </w:r>
+          <w:r>
+            <w:fldChar w:fldCharType="end"/>
+          </w:r>
+        </w:sdtContent>
+      </w:sdt>
+      <w:r>
+        <w:t>.</w:t>
+      </w:r>
+    </w:p>
+    <w:p>
+      <w:pPr>
+        <w:spacing w:line="278" w:lineRule="auto"/>
+        <w:jc w:val="both"/>
+      </w:pPr>
+      <w:r>
+        <w:t>The number of different types of testing devised is huge, beyond what is covered in this report. No test plan can rely solely on one/a few forms of testing</w:t>
+      </w:r>
+      <w:r>
+        <w:t>, as different viewpoints are considered by different test types e.g. Unit Testing attempts to remove integration with other components from its scope, so potential defects in integration could be missed by relating on this alone; integration testing would also be needed</w:t>
+      </w:r>
+      <w:r>
+        <w:t xml:space="preserve">. </w:t>
+      </w:r>
+      <w:r>
+        <w:t>A well-rounded test plan therefore must consider multiple methodologies to create confidence in the quality of the software.</w:t>
+      </w:r>
       <w:r>
         <w:br w:type="page"/>
       </w:r>
     </w:p>
-    <w:bookmarkStart w:id="47" w:name="_Toc178867784" w:displacedByCustomXml="next"/>
+    <w:bookmarkStart w:id="50" w:name="_Toc178950748" w:displacedByCustomXml="next"/>
     <w:sdt>
       <w:sdtPr>
         <w:rPr>
@@ -17072,7 +19150,7 @@
           <w:r>
             <w:t>Bibliography</w:t>
           </w:r>
-          <w:bookmarkEnd w:id="47"/>
+          <w:bookmarkEnd w:id="50"/>
         </w:p>
         <w:sdt>
           <w:sdtPr>
@@ -17447,6 +19525,153 @@
                 <w:rPr>
                   <w:noProof/>
                 </w:rPr>
+                <w:t xml:space="preserve">GeeksForGeeks, 2024c. </w:t>
+              </w:r>
+              <w:r>
+                <w:rPr>
+                  <w:i/>
+                  <w:iCs/>
+                  <w:noProof/>
+                </w:rPr>
+                <w:t xml:space="preserve">Performance Testing – Software Testing. </w:t>
+              </w:r>
+              <w:r>
+                <w:rPr>
+                  <w:noProof/>
+                </w:rPr>
+                <w:t xml:space="preserve">[Online] </w:t>
+              </w:r>
+              <w:r>
+                <w:rPr>
+                  <w:noProof/>
+                </w:rPr>
+                <w:br/>
+                <w:t xml:space="preserve">Available at: </w:t>
+              </w:r>
+              <w:r>
+                <w:rPr>
+                  <w:noProof/>
+                  <w:u w:val="single"/>
+                </w:rPr>
+                <w:t>https://www.geeksforgeeks.org/performance-testing-software-testing/</w:t>
+              </w:r>
+              <w:r>
+                <w:rPr>
+                  <w:noProof/>
+                </w:rPr>
+                <w:br/>
+                <w:t>[Accessed 4 10 2024].</w:t>
+              </w:r>
+            </w:p>
+            <w:p>
+              <w:pPr>
+                <w:pStyle w:val="Bibliography"/>
+                <w:rPr>
+                  <w:noProof/>
+                </w:rPr>
+              </w:pPr>
+              <w:r>
+                <w:rPr>
+                  <w:noProof/>
+                </w:rPr>
+                <w:t xml:space="preserve">GeeksForGeeks, 2024d. </w:t>
+              </w:r>
+              <w:r>
+                <w:rPr>
+                  <w:i/>
+                  <w:iCs/>
+                  <w:noProof/>
+                </w:rPr>
+                <w:t xml:space="preserve">Non-Functional Testing. </w:t>
+              </w:r>
+              <w:r>
+                <w:rPr>
+                  <w:noProof/>
+                </w:rPr>
+                <w:t xml:space="preserve">[Online] </w:t>
+              </w:r>
+              <w:r>
+                <w:rPr>
+                  <w:noProof/>
+                </w:rPr>
+                <w:br/>
+                <w:t xml:space="preserve">Available at: </w:t>
+              </w:r>
+              <w:r>
+                <w:rPr>
+                  <w:noProof/>
+                  <w:u w:val="single"/>
+                </w:rPr>
+                <w:t>https://www.geeksforgeeks.org/software-testing-non-functional-testing/</w:t>
+              </w:r>
+              <w:r>
+                <w:rPr>
+                  <w:noProof/>
+                </w:rPr>
+                <w:br/>
+                <w:t>[Accessed 04 10 2024].</w:t>
+              </w:r>
+            </w:p>
+            <w:p>
+              <w:pPr>
+                <w:pStyle w:val="Bibliography"/>
+                <w:rPr>
+                  <w:noProof/>
+                </w:rPr>
+              </w:pPr>
+              <w:r>
+                <w:rPr>
+                  <w:noProof/>
+                </w:rPr>
+                <w:t xml:space="preserve">GeeksForGeeks, 2024e. </w:t>
+              </w:r>
+              <w:r>
+                <w:rPr>
+                  <w:i/>
+                  <w:iCs/>
+                  <w:noProof/>
+                </w:rPr>
+                <w:t xml:space="preserve">Security Testing. </w:t>
+              </w:r>
+              <w:r>
+                <w:rPr>
+                  <w:noProof/>
+                </w:rPr>
+                <w:t xml:space="preserve">[Online] </w:t>
+              </w:r>
+              <w:r>
+                <w:rPr>
+                  <w:noProof/>
+                </w:rPr>
+                <w:br/>
+                <w:t xml:space="preserve">Available at: </w:t>
+              </w:r>
+              <w:r>
+                <w:rPr>
+                  <w:noProof/>
+                  <w:u w:val="single"/>
+                </w:rPr>
+                <w:t>https://www.geeksforgeeks.org/security-testing/</w:t>
+              </w:r>
+              <w:r>
+                <w:rPr>
+                  <w:noProof/>
+                </w:rPr>
+                <w:br/>
+                <w:t>[Accessed 04 10 2024].</w:t>
+              </w:r>
+            </w:p>
+            <w:p>
+              <w:pPr>
+                <w:pStyle w:val="Bibliography"/>
+                <w:rPr>
+                  <w:noProof/>
+                </w:rPr>
+              </w:pPr>
+              <w:r>
+                <w:rPr>
+                  <w:noProof/>
+                </w:rPr>
                 <w:t xml:space="preserve">IBM, 2023. </w:t>
               </w:r>
               <w:r>
@@ -17594,6 +19819,56 @@
                 <w:rPr>
                   <w:noProof/>
                 </w:rPr>
+                <w:lastRenderedPageBreak/>
+                <w:t xml:space="preserve">Pahuja, A., 2024. </w:t>
+              </w:r>
+              <w:r>
+                <w:rPr>
+                  <w:i/>
+                  <w:iCs/>
+                  <w:noProof/>
+                </w:rPr>
+                <w:t xml:space="preserve">https://www.getastra.com/blog/security-audit/banking-application-testing/. </w:t>
+              </w:r>
+              <w:r>
+                <w:rPr>
+                  <w:noProof/>
+                </w:rPr>
+                <w:t xml:space="preserve">[Online] </w:t>
+              </w:r>
+              <w:r>
+                <w:rPr>
+                  <w:noProof/>
+                </w:rPr>
+                <w:br/>
+                <w:t xml:space="preserve">Available at: </w:t>
+              </w:r>
+              <w:r>
+                <w:rPr>
+                  <w:noProof/>
+                  <w:u w:val="single"/>
+                </w:rPr>
+                <w:t>https://www.getastra.com/blog/security-audit/banking-application-testing/</w:t>
+              </w:r>
+              <w:r>
+                <w:rPr>
+                  <w:noProof/>
+                </w:rPr>
+                <w:br/>
+                <w:t>[Accessed 04 10 2024].</w:t>
+              </w:r>
+            </w:p>
+            <w:p>
+              <w:pPr>
+                <w:pStyle w:val="Bibliography"/>
+                <w:rPr>
+                  <w:noProof/>
+                </w:rPr>
+              </w:pPr>
+              <w:r>
+                <w:rPr>
+                  <w:noProof/>
+                </w:rPr>
                 <w:t xml:space="preserve">PortSwigger, 2024. </w:t>
               </w:r>
               <w:r>
@@ -17630,6 +19905,55 @@
                 </w:rPr>
                 <w:br/>
                 <w:t>[Accessed 30 09 2024].</w:t>
+              </w:r>
+            </w:p>
+            <w:p>
+              <w:pPr>
+                <w:pStyle w:val="Bibliography"/>
+                <w:rPr>
+                  <w:noProof/>
+                </w:rPr>
+              </w:pPr>
+              <w:r>
+                <w:rPr>
+                  <w:noProof/>
+                </w:rPr>
+                <w:t xml:space="preserve">Postman, 2024. </w:t>
+              </w:r>
+              <w:r>
+                <w:rPr>
+                  <w:i/>
+                  <w:iCs/>
+                  <w:noProof/>
+                </w:rPr>
+                <w:t xml:space="preserve">Postman Pricing. </w:t>
+              </w:r>
+              <w:r>
+                <w:rPr>
+                  <w:noProof/>
+                </w:rPr>
+                <w:t xml:space="preserve">[Online] </w:t>
+              </w:r>
+              <w:r>
+                <w:rPr>
+                  <w:noProof/>
+                </w:rPr>
+                <w:br/>
+                <w:t xml:space="preserve">Available at: </w:t>
+              </w:r>
+              <w:r>
+                <w:rPr>
+                  <w:noProof/>
+                  <w:u w:val="single"/>
+                </w:rPr>
+                <w:t>https://www.postman.com/pricing/</w:t>
+              </w:r>
+              <w:r>
+                <w:rPr>
+                  <w:noProof/>
+                </w:rPr>
+                <w:br/>
+                <w:t>[Accessed 04 10 2024].</w:t>
               </w:r>
             </w:p>
             <w:p>
@@ -17692,6 +20016,55 @@
                 <w:rPr>
                   <w:noProof/>
                 </w:rPr>
+                <w:t xml:space="preserve">Smartbear SoapUI, 2024. </w:t>
+              </w:r>
+              <w:r>
+                <w:rPr>
+                  <w:i/>
+                  <w:iCs/>
+                  <w:noProof/>
+                </w:rPr>
+                <w:t xml:space="preserve">Why Load Testing Is Important. </w:t>
+              </w:r>
+              <w:r>
+                <w:rPr>
+                  <w:noProof/>
+                </w:rPr>
+                <w:t xml:space="preserve">[Online] </w:t>
+              </w:r>
+              <w:r>
+                <w:rPr>
+                  <w:noProof/>
+                </w:rPr>
+                <w:br/>
+                <w:t xml:space="preserve">Available at: </w:t>
+              </w:r>
+              <w:r>
+                <w:rPr>
+                  <w:noProof/>
+                  <w:u w:val="single"/>
+                </w:rPr>
+                <w:t>https://www.soapui.org/learn/load-testing/why-load-testing-is-important/</w:t>
+              </w:r>
+              <w:r>
+                <w:rPr>
+                  <w:noProof/>
+                </w:rPr>
+                <w:br/>
+                <w:t>[Accessed 04 10 2024].</w:t>
+              </w:r>
+            </w:p>
+            <w:p>
+              <w:pPr>
+                <w:pStyle w:val="Bibliography"/>
+                <w:rPr>
+                  <w:noProof/>
+                </w:rPr>
+              </w:pPr>
+              <w:r>
+                <w:rPr>
+                  <w:noProof/>
+                </w:rPr>
                 <w:t xml:space="preserve">SmartBear, 2023a. </w:t>
               </w:r>
               <w:r>
@@ -17741,7 +20114,6 @@
                 <w:rPr>
                   <w:noProof/>
                 </w:rPr>
-                <w:lastRenderedPageBreak/>
                 <w:t xml:space="preserve">SmartBear, 2024a. </w:t>
               </w:r>
               <w:r>
@@ -17840,6 +20212,55 @@
                 <w:rPr>
                   <w:noProof/>
                 </w:rPr>
+                <w:t xml:space="preserve">UK Cyber Security Council, 2024. </w:t>
+              </w:r>
+              <w:r>
+                <w:rPr>
+                  <w:i/>
+                  <w:iCs/>
+                  <w:noProof/>
+                </w:rPr>
+                <w:t xml:space="preserve">Security Testing. </w:t>
+              </w:r>
+              <w:r>
+                <w:rPr>
+                  <w:noProof/>
+                </w:rPr>
+                <w:t xml:space="preserve">[Online] </w:t>
+              </w:r>
+              <w:r>
+                <w:rPr>
+                  <w:noProof/>
+                </w:rPr>
+                <w:br/>
+                <w:t xml:space="preserve">Available at: </w:t>
+              </w:r>
+              <w:r>
+                <w:rPr>
+                  <w:noProof/>
+                  <w:u w:val="single"/>
+                </w:rPr>
+                <w:t>https://www.ukcybersecuritycouncil.org.uk/careers-and-learning/cyber-career-framework/security-testing/</w:t>
+              </w:r>
+              <w:r>
+                <w:rPr>
+                  <w:noProof/>
+                </w:rPr>
+                <w:br/>
+                <w:t>[Accessed 04 10 2024].</w:t>
+              </w:r>
+            </w:p>
+            <w:p>
+              <w:pPr>
+                <w:pStyle w:val="Bibliography"/>
+                <w:rPr>
+                  <w:noProof/>
+                </w:rPr>
+              </w:pPr>
+              <w:r>
+                <w:rPr>
+                  <w:noProof/>
+                </w:rPr>
                 <w:t xml:space="preserve">Wikimedia.org, 2024. </w:t>
               </w:r>
               <w:r>
@@ -17904,12 +20325,12 @@
       <w:pPr>
         <w:pStyle w:val="Heading1"/>
       </w:pPr>
-      <w:bookmarkStart w:id="48" w:name="_Toc178867785"/>
+      <w:bookmarkStart w:id="51" w:name="_Toc178950749"/>
       <w:r>
         <w:lastRenderedPageBreak/>
         <w:t>Criteria</w:t>
       </w:r>
-      <w:bookmarkEnd w:id="48"/>
+      <w:bookmarkEnd w:id="51"/>
     </w:p>
     <w:p>
       <w:pPr>
@@ -18085,7 +20506,7 @@
     </w:p>
     <w:p/>
     <w:sectPr>
-      <w:footerReference w:type="default" r:id="rId31"/>
+      <w:footerReference w:type="default" r:id="rId33"/>
       <w:pgSz w:w="11906" w:h="16838"/>
       <w:pgMar w:top="720" w:right="720" w:bottom="720" w:left="720" w:header="708" w:footer="708" w:gutter="0"/>
       <w:cols w:space="708"/>
@@ -20595,7 +23016,7 @@
   <w:style w:type="paragraph" w:default="1" w:styleId="Normal">
     <w:name w:val="Normal"/>
     <w:qFormat/>
-    <w:rsid w:val="005C7217"/>
+    <w:rsid w:val="004875F3"/>
     <w:pPr>
       <w:spacing w:line="259" w:lineRule="auto"/>
     </w:pPr>
@@ -22023,11 +24444,151 @@
     <b:URL>https://portswigger.net/burp/pro/features</b:URL>
     <b:RefOrder>4</b:RefOrder>
   </b:Source>
+  <b:Source>
+    <b:Tag>Pos241</b:Tag>
+    <b:SourceType>InternetSite</b:SourceType>
+    <b:Guid>{F6ED8617-EFA8-4FBB-9C03-5D10FBD2B73E}</b:Guid>
+    <b:Author>
+      <b:Author>
+        <b:NameList>
+          <b:Person>
+            <b:Last>Postman</b:Last>
+          </b:Person>
+        </b:NameList>
+      </b:Author>
+    </b:Author>
+    <b:Title>Postman Pricing</b:Title>
+    <b:Year>2024</b:Year>
+    <b:YearAccessed>2024</b:YearAccessed>
+    <b:MonthAccessed>10</b:MonthAccessed>
+    <b:DayAccessed>04</b:DayAccessed>
+    <b:URL>https://www.postman.com/pricing/</b:URL>
+    <b:RefOrder>19</b:RefOrder>
+  </b:Source>
+  <b:Source>
+    <b:Tag>Gee4c</b:Tag>
+    <b:SourceType>InternetSite</b:SourceType>
+    <b:Guid>{460A8747-3C6F-4AF8-8AC2-2C7F5B00C149}</b:Guid>
+    <b:Author>
+      <b:Author>
+        <b:NameList>
+          <b:Person>
+            <b:Last>GeeksForGeeks</b:Last>
+          </b:Person>
+        </b:NameList>
+      </b:Author>
+    </b:Author>
+    <b:Title>Performance Testing – Software Testing</b:Title>
+    <b:Year>2024c</b:Year>
+    <b:YearAccessed>2024</b:YearAccessed>
+    <b:MonthAccessed>10</b:MonthAccessed>
+    <b:DayAccessed>4</b:DayAccessed>
+    <b:URL>https://www.geeksforgeeks.org/performance-testing-software-testing/</b:URL>
+    <b:RefOrder>18</b:RefOrder>
+  </b:Source>
+  <b:Source>
+    <b:Tag>Gee24</b:Tag>
+    <b:SourceType>InternetSite</b:SourceType>
+    <b:Guid>{460E95DD-99D6-4E61-A382-366403245BB9}</b:Guid>
+    <b:Author>
+      <b:Author>
+        <b:NameList>
+          <b:Person>
+            <b:Last>GeeksForGeeks</b:Last>
+          </b:Person>
+        </b:NameList>
+      </b:Author>
+    </b:Author>
+    <b:Title>Non-Functional Testing</b:Title>
+    <b:Year>2024d</b:Year>
+    <b:YearAccessed>2024</b:YearAccessed>
+    <b:MonthAccessed>10</b:MonthAccessed>
+    <b:DayAccessed>04</b:DayAccessed>
+    <b:URL>https://www.geeksforgeeks.org/software-testing-non-functional-testing/</b:URL>
+    <b:RefOrder>17</b:RefOrder>
+  </b:Source>
+  <b:Source>
+    <b:Tag>UKC24</b:Tag>
+    <b:SourceType>InternetSite</b:SourceType>
+    <b:Guid>{C0480CE4-EE00-4C73-BEF6-1B5BD09C97C5}</b:Guid>
+    <b:Author>
+      <b:Author>
+        <b:Corporate>UK Cyber Security Council</b:Corporate>
+      </b:Author>
+    </b:Author>
+    <b:Title>Security Testing</b:Title>
+    <b:Year>2024</b:Year>
+    <b:YearAccessed>2024</b:YearAccessed>
+    <b:MonthAccessed>10</b:MonthAccessed>
+    <b:DayAccessed>04</b:DayAccessed>
+    <b:URL>https://www.ukcybersecuritycouncil.org.uk/careers-and-learning/cyber-career-framework/security-testing/</b:URL>
+    <b:RefOrder>21</b:RefOrder>
+  </b:Source>
+  <b:Source>
+    <b:Tag>Gee4e</b:Tag>
+    <b:SourceType>InternetSite</b:SourceType>
+    <b:Guid>{54725CA8-E43A-48A8-9950-DC19709FBC11}</b:Guid>
+    <b:Author>
+      <b:Author>
+        <b:NameList>
+          <b:Person>
+            <b:Last>GeeksForGeeks</b:Last>
+          </b:Person>
+        </b:NameList>
+      </b:Author>
+    </b:Author>
+    <b:Title>Security Testing</b:Title>
+    <b:Year>2024e</b:Year>
+    <b:YearAccessed>2024</b:YearAccessed>
+    <b:MonthAccessed>10</b:MonthAccessed>
+    <b:DayAccessed>04</b:DayAccessed>
+    <b:URL>https://www.geeksforgeeks.org/security-testing/</b:URL>
+    <b:RefOrder>23</b:RefOrder>
+  </b:Source>
+  <b:Source>
+    <b:Tag>Ank24</b:Tag>
+    <b:SourceType>InternetSite</b:SourceType>
+    <b:Guid>{05E7FAE2-4A80-476E-B579-83537110C888}</b:Guid>
+    <b:Author>
+      <b:Author>
+        <b:NameList>
+          <b:Person>
+            <b:Last>Pahuja</b:Last>
+            <b:First>Ankit</b:First>
+          </b:Person>
+        </b:NameList>
+      </b:Author>
+    </b:Author>
+    <b:Title>https://www.getastra.com/blog/security-audit/banking-application-testing/</b:Title>
+    <b:Year>2024</b:Year>
+    <b:YearAccessed>2024</b:YearAccessed>
+    <b:MonthAccessed>10</b:MonthAccessed>
+    <b:DayAccessed>04</b:DayAccessed>
+    <b:URL>https://www.getastra.com/blog/security-audit/banking-application-testing/</b:URL>
+    <b:RefOrder>22</b:RefOrder>
+  </b:Source>
+  <b:Source>
+    <b:Tag>Sma241</b:Tag>
+    <b:SourceType>InternetSite</b:SourceType>
+    <b:Guid>{A3DBDCA6-9092-4D7E-BD2E-274E462D2FDF}</b:Guid>
+    <b:Author>
+      <b:Author>
+        <b:Corporate>Smartbear SoapUI</b:Corporate>
+      </b:Author>
+    </b:Author>
+    <b:Title>Why Load Testing Is Important</b:Title>
+    <b:Year>2024</b:Year>
+    <b:YearAccessed>2024</b:YearAccessed>
+    <b:MonthAccessed>10</b:MonthAccessed>
+    <b:DayAccessed>04</b:DayAccessed>
+    <b:URL>https://www.soapui.org/learn/load-testing/why-load-testing-is-important/</b:URL>
+    <b:RefOrder>20</b:RefOrder>
+  </b:Source>
 </b:Sources>
 </file>
 
 <file path=customXml/itemProps1.xml><?xml version="1.0" encoding="utf-8"?>
-<ds:datastoreItem xmlns:ds="http://schemas.openxmlformats.org/officeDocument/2006/customXml" ds:itemID="{C5BB919D-F090-4E6F-9A01-061AD1618EA1}">
+<ds:datastoreItem xmlns:ds="http://schemas.openxmlformats.org/officeDocument/2006/customXml" ds:itemID="{22331607-B96C-46C2-998F-2C1C5ED29DB8}">
   <ds:schemaRefs>
     <ds:schemaRef ds:uri="http://schemas.openxmlformats.org/officeDocument/2006/bibliography"/>
   </ds:schemaRefs>

</xml_diff>